<commit_message>
Added: Test Plan V1.0
Added test plan basis
</commit_message>
<xml_diff>
--- a/Documentation/05_BugLog/Testing/Omni_TestPlan.docx
+++ b/Documentation/05_BugLog/Testing/Omni_TestPlan.docx
@@ -1,18 +1,1314 @@
 
 <file path=word/document.xml><?xml version="1.0" encoding="utf-8"?>
-<w:document xmlns:wpc="http://schemas.microsoft.com/office/word/2010/wordprocessingCanvas" xmlns:cx="http://schemas.microsoft.com/office/drawing/2014/chartex" xmlns:cx1="http://schemas.microsoft.com/office/drawing/2015/9/8/chartex" xmlns:cx2="http://schemas.microsoft.com/office/drawing/2015/10/21/chartex" xmlns:cx3="http://schemas.microsoft.com/office/drawing/2016/5/9/chartex" xmlns:cx4="http://schemas.microsoft.com/office/drawing/2016/5/10/chartex" xmlns:cx5="http://schemas.microsoft.com/office/drawing/2016/5/11/chartex" xmlns:cx6="http://schemas.microsoft.com/office/drawing/2016/5/12/chartex" xmlns:cx7="http://schemas.microsoft.com/office/drawing/2016/5/13/chartex" xmlns:cx8="http://schemas.microsoft.com/office/drawing/2016/5/14/chartex" xmlns:mc="http://schemas.openxmlformats.org/markup-compatibility/2006" xmlns:aink="http://schemas.microsoft.com/office/drawing/2016/ink" xmlns:am3d="http://schemas.microsoft.com/office/drawing/2017/model3d" xmlns:o="urn:schemas-microsoft-com:office:office" xmlns:r="http://schemas.openxmlformats.org/officeDocument/2006/relationships" xmlns:m="http://schemas.openxmlformats.org/officeDocument/2006/math" xmlns:v="urn:schemas-microsoft-com:vml" xmlns:wp14="http://schemas.microsoft.com/office/word/2010/wordprocessingDrawing" xmlns:wp="http://schemas.openxmlformats.org/drawingml/2006/wordprocessingDrawing" xmlns:w10="urn:schemas-microsoft-com:office:word" xmlns:w="http://schemas.openxmlformats.org/wordprocessingml/2006/main" xmlns:w14="http://schemas.microsoft.com/office/word/2010/wordml" xmlns:w15="http://schemas.microsoft.com/office/word/2012/wordml" xmlns:w16cid="http://schemas.microsoft.com/office/word/2016/wordml/cid" xmlns:w16se="http://schemas.microsoft.com/office/word/2015/wordml/symex" xmlns:wpg="http://schemas.microsoft.com/office/word/2010/wordprocessingGroup" xmlns:wpi="http://schemas.microsoft.com/office/word/2010/wordprocessingInk" xmlns:wne="http://schemas.microsoft.com/office/word/2006/wordml" xmlns:wps="http://schemas.microsoft.com/office/word/2010/wordprocessingShape" mc:Ignorable="w14 w15 w16se w16cid wp14">
+<w:document xmlns:wpc="http://schemas.microsoft.com/office/word/2010/wordprocessingCanvas" xmlns:cx="http://schemas.microsoft.com/office/drawing/2014/chartex" xmlns:cx1="http://schemas.microsoft.com/office/drawing/2015/9/8/chartex" xmlns:cx2="http://schemas.microsoft.com/office/drawing/2015/10/21/chartex" xmlns:cx3="http://schemas.microsoft.com/office/drawing/2016/5/9/chartex" xmlns:cx4="http://schemas.microsoft.com/office/drawing/2016/5/10/chartex" xmlns:cx5="http://schemas.microsoft.com/office/drawing/2016/5/11/chartex" xmlns:cx6="http://schemas.microsoft.com/office/drawing/2016/5/12/chartex" xmlns:cx7="http://schemas.microsoft.com/office/drawing/2016/5/13/chartex" xmlns:cx8="http://schemas.microsoft.com/office/drawing/2016/5/14/chartex" xmlns:mc="http://schemas.openxmlformats.org/markup-compatibility/2006" xmlns:aink="http://schemas.microsoft.com/office/drawing/2016/ink" xmlns:am3d="http://schemas.microsoft.com/office/drawing/2017/model3d" xmlns:o="urn:schemas-microsoft-com:office:office" xmlns:r="http://schemas.openxmlformats.org/officeDocument/2006/relationships" xmlns:m="http://schemas.openxmlformats.org/officeDocument/2006/math" xmlns:v="urn:schemas-microsoft-com:vml" xmlns:wp14="http://schemas.microsoft.com/office/word/2010/wordprocessingDrawing" xmlns:wp="http://schemas.openxmlformats.org/drawingml/2006/wordprocessingDrawing" xmlns:w10="urn:schemas-microsoft-com:office:word" xmlns:w="http://schemas.openxmlformats.org/wordprocessingml/2006/main" xmlns:w14="http://schemas.microsoft.com/office/word/2010/wordml" xmlns:w15="http://schemas.microsoft.com/office/word/2012/wordml" xmlns:w16cex="http://schemas.microsoft.com/office/word/2018/wordml/cex" xmlns:w16cid="http://schemas.microsoft.com/office/word/2016/wordml/cid" xmlns:w16="http://schemas.microsoft.com/office/word/2018/wordml" xmlns:w16se="http://schemas.microsoft.com/office/word/2015/wordml/symex" xmlns:wpg="http://schemas.microsoft.com/office/word/2010/wordprocessingGroup" xmlns:wpi="http://schemas.microsoft.com/office/word/2010/wordprocessingInk" xmlns:wne="http://schemas.microsoft.com/office/word/2006/wordml" xmlns:wps="http://schemas.microsoft.com/office/word/2010/wordprocessingShape" mc:Ignorable="w14 w15 w16se w16cid w16 w16cex wp14">
   <w:body>
     <w:p>
       <w:pPr>
         <w:pStyle w:val="Title"/>
       </w:pPr>
       <w:r>
-        <w:t>OMNI- Testing Plan</w:t>
-      </w:r>
-      <w:bookmarkStart w:id="0" w:name="_GoBack"/>
+        <w:drawing>
+          <wp:anchor distT="0" distB="0" distL="114300" distR="114300" simplePos="0" relativeHeight="251660288" behindDoc="0" locked="0" layoutInCell="1" allowOverlap="1" wp14:anchorId="5240CA92" wp14:editId="3E908206">
+            <wp:simplePos x="0" y="0"/>
+            <wp:positionH relativeFrom="margin">
+              <wp:align>center</wp:align>
+            </wp:positionH>
+            <wp:positionV relativeFrom="paragraph">
+              <wp:posOffset>-706374</wp:posOffset>
+            </wp:positionV>
+            <wp:extent cx="5486400" cy="3657600"/>
+            <wp:effectExtent l="0" t="0" r="0" b="0"/>
+            <wp:wrapNone/>
+            <wp:docPr id="5" name="Picture 5"/>
+            <wp:cNvGraphicFramePr>
+              <a:graphicFrameLocks xmlns:a="http://schemas.openxmlformats.org/drawingml/2006/main" noChangeAspect="1"/>
+            </wp:cNvGraphicFramePr>
+            <a:graphic xmlns:a="http://schemas.openxmlformats.org/drawingml/2006/main">
+              <a:graphicData uri="http://schemas.openxmlformats.org/drawingml/2006/picture">
+                <pic:pic xmlns:pic="http://schemas.openxmlformats.org/drawingml/2006/picture">
+                  <pic:nvPicPr>
+                    <pic:cNvPr id="0" name="Picture 1"/>
+                    <pic:cNvPicPr>
+                      <a:picLocks noChangeAspect="1" noChangeArrowheads="1"/>
+                    </pic:cNvPicPr>
+                  </pic:nvPicPr>
+                  <pic:blipFill>
+                    <a:blip r:embed="rId7" cstate="print">
+                      <a:extLst>
+                        <a:ext uri="{28A0092B-C50C-407E-A947-70E740481C1C}">
+                          <a14:useLocalDpi xmlns:a14="http://schemas.microsoft.com/office/drawing/2010/main" val="0"/>
+                        </a:ext>
+                      </a:extLst>
+                    </a:blip>
+                    <a:srcRect/>
+                    <a:stretch>
+                      <a:fillRect/>
+                    </a:stretch>
+                  </pic:blipFill>
+                  <pic:spPr bwMode="auto">
+                    <a:xfrm>
+                      <a:off x="0" y="0"/>
+                      <a:ext cx="5486400" cy="3657600"/>
+                    </a:xfrm>
+                    <a:prstGeom prst="rect">
+                      <a:avLst/>
+                    </a:prstGeom>
+                    <a:noFill/>
+                    <a:ln>
+                      <a:noFill/>
+                    </a:ln>
+                  </pic:spPr>
+                </pic:pic>
+              </a:graphicData>
+            </a:graphic>
+            <wp14:sizeRelH relativeFrom="page">
+              <wp14:pctWidth>0</wp14:pctWidth>
+            </wp14:sizeRelH>
+            <wp14:sizeRelV relativeFrom="page">
+              <wp14:pctHeight>0</wp14:pctHeight>
+            </wp14:sizeRelV>
+          </wp:anchor>
+        </w:drawing>
+      </w:r>
+    </w:p>
+    <w:p>
+      <w:pPr>
+        <w:pStyle w:val="Title"/>
+      </w:pPr>
+    </w:p>
+    <w:p>
+      <w:pPr>
+        <w:pStyle w:val="Title"/>
+      </w:pPr>
+    </w:p>
+    <w:p>
+      <w:pPr>
+        <w:pStyle w:val="Title"/>
+      </w:pPr>
+    </w:p>
+    <w:p>
+      <w:pPr>
+        <w:pStyle w:val="Title"/>
+      </w:pPr>
+    </w:p>
+    <w:p>
+      <w:pPr>
+        <w:pStyle w:val="Title"/>
+      </w:pPr>
+      <w:r>
+        <w:drawing>
+          <wp:anchor distT="0" distB="0" distL="114300" distR="114300" simplePos="0" relativeHeight="251659264" behindDoc="0" locked="0" layoutInCell="1" allowOverlap="1" wp14:anchorId="041CEF04" wp14:editId="0101C59C">
+            <wp:simplePos x="0" y="0"/>
+            <wp:positionH relativeFrom="margin">
+              <wp:align>center</wp:align>
+            </wp:positionH>
+            <wp:positionV relativeFrom="paragraph">
+              <wp:posOffset>232283</wp:posOffset>
+            </wp:positionV>
+            <wp:extent cx="2473325" cy="2447925"/>
+            <wp:effectExtent l="57150" t="152400" r="3175" b="142875"/>
+            <wp:wrapNone/>
+            <wp:docPr id="3" name="Picture 3"/>
+            <wp:cNvGraphicFramePr/>
+            <a:graphic xmlns:a="http://schemas.openxmlformats.org/drawingml/2006/main">
+              <a:graphicData uri="http://schemas.openxmlformats.org/drawingml/2006/picture">
+                <pic:pic xmlns:pic="http://schemas.openxmlformats.org/drawingml/2006/picture">
+                  <pic:nvPicPr>
+                    <pic:cNvPr id="3" name="Picture 3"/>
+                    <pic:cNvPicPr/>
+                  </pic:nvPicPr>
+                  <pic:blipFill>
+                    <a:blip r:embed="rId8" cstate="print">
+                      <a:extLst>
+                        <a:ext uri="{BEBA8EAE-BF5A-486C-A8C5-ECC9F3942E4B}">
+                          <a14:imgProps xmlns:a14="http://schemas.microsoft.com/office/drawing/2010/main">
+                            <a14:imgLayer r:embed="rId9">
+                              <a14:imgEffect>
+                                <a14:colorTemperature colorTemp="4700"/>
+                              </a14:imgEffect>
+                            </a14:imgLayer>
+                          </a14:imgProps>
+                        </a:ext>
+                        <a:ext uri="{28A0092B-C50C-407E-A947-70E740481C1C}">
+                          <a14:useLocalDpi xmlns:a14="http://schemas.microsoft.com/office/drawing/2010/main" val="0"/>
+                        </a:ext>
+                      </a:extLst>
+                    </a:blip>
+                    <a:srcRect/>
+                    <a:stretch>
+                      <a:fillRect/>
+                    </a:stretch>
+                  </pic:blipFill>
+                  <pic:spPr bwMode="auto">
+                    <a:xfrm>
+                      <a:off x="0" y="0"/>
+                      <a:ext cx="2473325" cy="2447925"/>
+                    </a:xfrm>
+                    <a:prstGeom prst="rect">
+                      <a:avLst/>
+                    </a:prstGeom>
+                    <a:effectLst>
+                      <a:glow rad="228600">
+                        <a:srgbClr val="00CC99">
+                          <a:alpha val="31000"/>
+                        </a:srgbClr>
+                      </a:glow>
+                    </a:effectLst>
+                  </pic:spPr>
+                </pic:pic>
+              </a:graphicData>
+            </a:graphic>
+            <wp14:sizeRelH relativeFrom="page">
+              <wp14:pctWidth>0</wp14:pctWidth>
+            </wp14:sizeRelH>
+            <wp14:sizeRelV relativeFrom="page">
+              <wp14:pctHeight>0</wp14:pctHeight>
+            </wp14:sizeRelV>
+          </wp:anchor>
+        </w:drawing>
+      </w:r>
+    </w:p>
+    <w:p>
+      <w:pPr>
+        <w:pStyle w:val="Title"/>
+      </w:pPr>
+    </w:p>
+    <w:p>
+      <w:pPr>
+        <w:pStyle w:val="Title"/>
+      </w:pPr>
+    </w:p>
+    <w:p>
+      <w:pPr>
+        <w:pStyle w:val="Title"/>
+      </w:pPr>
+    </w:p>
+    <w:p>
+      <w:pPr>
+        <w:pStyle w:val="Title"/>
+      </w:pPr>
+    </w:p>
+    <w:p>
+      <w:pPr>
+        <w:pStyle w:val="Title"/>
+      </w:pPr>
+    </w:p>
+    <w:p/>
+    <w:p/>
+    <w:p>
+      <w:pPr>
+        <w:pStyle w:val="Heading1"/>
+        <w:jc w:val="center"/>
+        <w:rPr>
+          <w:sz w:val="56"/>
+          <w:szCs w:val="56"/>
+        </w:rPr>
+      </w:pPr>
+      <w:bookmarkStart w:id="0" w:name="_Toc52906621"/>
+      <w:r>
+        <w:rPr>
+          <w:sz w:val="56"/>
+          <w:szCs w:val="56"/>
+        </w:rPr>
+        <w:t>Test Plan</w:t>
+      </w:r>
       <w:bookmarkEnd w:id="0"/>
     </w:p>
+    <w:p>
+      <w:pPr>
+        <w:jc w:val="center"/>
+        <w:rPr>
+          <w:noProof/>
+        </w:rPr>
+      </w:pPr>
+      <w:r>
+        <w:rPr>
+          <w:rFonts w:ascii="DCC - Dreamer" w:hAnsi="DCC - Dreamer"/>
+          <w:color w:val="00CC99"/>
+          <w:sz w:val="38"/>
+          <w:szCs w:val="38"/>
+          <w:lang w:val="en-US"/>
+          <w14:glow w14:rad="101600">
+            <w14:schemeClr w14:val="bg2">
+              <w14:alpha w14:val="40000"/>
+              <w14:lumMod w14:val="50000"/>
+            </w14:schemeClr>
+          </w14:glow>
+          <w14:shadow w14:blurRad="0" w14:dist="50800" w14:dir="5400000" w14:sx="100000" w14:sy="100000" w14:kx="0" w14:ky="0" w14:algn="ctr">
+            <w14:srgbClr w14:val="000000">
+              <w14:alpha w14:val="50000"/>
+            </w14:srgbClr>
+          </w14:shadow>
+          <w14:textFill>
+            <w14:gradFill>
+              <w14:gsLst>
+                <w14:gs w14:pos="0">
+                  <w14:srgbClr w14:val="00CC99">
+                    <w14:tint w14:val="66000"/>
+                    <w14:satMod w14:val="160000"/>
+                  </w14:srgbClr>
+                </w14:gs>
+                <w14:gs w14:pos="50000">
+                  <w14:srgbClr w14:val="00CC99">
+                    <w14:tint w14:val="44500"/>
+                    <w14:satMod w14:val="160000"/>
+                  </w14:srgbClr>
+                </w14:gs>
+                <w14:gs w14:pos="100000">
+                  <w14:srgbClr w14:val="00CC99">
+                    <w14:tint w14:val="23500"/>
+                    <w14:satMod w14:val="160000"/>
+                  </w14:srgbClr>
+                </w14:gs>
+              </w14:gsLst>
+              <w14:lin w14:ang="16200000" w14:scaled="0"/>
+            </w14:gradFill>
+          </w14:textFill>
+        </w:rPr>
+        <w:t>Version 1.0</w:t>
+      </w:r>
+      <w:r>
+        <w:rPr>
+          <w:noProof/>
+        </w:rPr>
+        <w:t xml:space="preserve"> </w:t>
+      </w:r>
+    </w:p>
+    <w:p>
+      <w:pPr>
+        <w:rPr>
+          <w:noProof/>
+        </w:rPr>
+      </w:pPr>
+      <w:r>
+        <w:rPr>
+          <w:noProof/>
+        </w:rPr>
+        <mc:AlternateContent>
+          <mc:Choice Requires="wps">
+            <w:drawing>
+              <wp:anchor distT="0" distB="0" distL="114300" distR="114300" simplePos="0" relativeHeight="251662336" behindDoc="0" locked="0" layoutInCell="1" allowOverlap="1" wp14:anchorId="218B1128" wp14:editId="294FE672">
+                <wp:simplePos x="0" y="0"/>
+                <wp:positionH relativeFrom="margin">
+                  <wp:align>center</wp:align>
+                </wp:positionH>
+                <wp:positionV relativeFrom="paragraph">
+                  <wp:posOffset>83566</wp:posOffset>
+                </wp:positionV>
+                <wp:extent cx="2258170" cy="659627"/>
+                <wp:effectExtent l="95250" t="76200" r="104140" b="83820"/>
+                <wp:wrapNone/>
+                <wp:docPr id="176" name="Rectangle: Top Corners Snipped 176"/>
+                <wp:cNvGraphicFramePr/>
+                <a:graphic xmlns:a="http://schemas.openxmlformats.org/drawingml/2006/main">
+                  <a:graphicData uri="http://schemas.microsoft.com/office/word/2010/wordprocessingShape">
+                    <wps:wsp>
+                      <wps:cNvSpPr/>
+                      <wps:spPr>
+                        <a:xfrm>
+                          <a:off x="0" y="0"/>
+                          <a:ext cx="2258170" cy="659627"/>
+                        </a:xfrm>
+                        <a:prstGeom prst="snip2SameRect">
+                          <a:avLst/>
+                        </a:prstGeom>
+                        <a:solidFill>
+                          <a:schemeClr val="bg2">
+                            <a:lumMod val="25000"/>
+                          </a:schemeClr>
+                        </a:solidFill>
+                        <a:ln>
+                          <a:noFill/>
+                        </a:ln>
+                        <a:effectLst>
+                          <a:outerShdw blurRad="63500" sx="102000" sy="102000" algn="ctr" rotWithShape="0">
+                            <a:prstClr val="black">
+                              <a:alpha val="40000"/>
+                            </a:prstClr>
+                          </a:outerShdw>
+                          <a:softEdge rad="12700"/>
+                        </a:effectLst>
+                      </wps:spPr>
+                      <wps:style>
+                        <a:lnRef idx="1">
+                          <a:schemeClr val="dk1"/>
+                        </a:lnRef>
+                        <a:fillRef idx="3">
+                          <a:schemeClr val="dk1"/>
+                        </a:fillRef>
+                        <a:effectRef idx="2">
+                          <a:schemeClr val="dk1"/>
+                        </a:effectRef>
+                        <a:fontRef idx="minor">
+                          <a:schemeClr val="lt1"/>
+                        </a:fontRef>
+                      </wps:style>
+                      <wps:txbx>
+                        <w:txbxContent>
+                          <w:p>
+                            <w:pPr>
+                              <w:jc w:val="center"/>
+                              <w:rPr>
+                                <w:lang w:val="en-US"/>
+                              </w:rPr>
+                            </w:pPr>
+                            <w:r>
+                              <w:rPr>
+                                <w:lang w:val="en-US"/>
+                              </w:rPr>
+                              <w:t>Last Edited by Mitchell Sayer</w:t>
+                            </w:r>
+                          </w:p>
+                          <w:p>
+                            <w:pPr>
+                              <w:jc w:val="center"/>
+                              <w:rPr>
+                                <w:lang w:val="en-US"/>
+                              </w:rPr>
+                            </w:pPr>
+                            <w:r>
+                              <w:rPr>
+                                <w:lang w:val="en-US"/>
+                              </w:rPr>
+                              <w:t>6/10/20</w:t>
+                            </w:r>
+                          </w:p>
+                        </w:txbxContent>
+                      </wps:txbx>
+                      <wps:bodyPr rot="0" spcFirstLastPara="0" vertOverflow="overflow" horzOverflow="overflow" vert="horz" wrap="square" lIns="91440" tIns="45720" rIns="91440" bIns="45720" numCol="1" spcCol="0" rtlCol="0" fromWordArt="0" anchor="ctr" anchorCtr="0" forceAA="0" compatLnSpc="1">
+                        <a:prstTxWarp prst="textNoShape">
+                          <a:avLst/>
+                        </a:prstTxWarp>
+                        <a:noAutofit/>
+                      </wps:bodyPr>
+                    </wps:wsp>
+                  </a:graphicData>
+                </a:graphic>
+              </wp:anchor>
+            </w:drawing>
+          </mc:Choice>
+          <mc:Fallback>
+            <w:pict>
+              <v:shape w14:anchorId="218B1128" id="Rectangle: Top Corners Snipped 176" o:spid="_x0000_s1026" style="position:absolute;margin-left:0;margin-top:6.6pt;width:177.8pt;height:51.95pt;z-index:251662336;visibility:visible;mso-wrap-style:square;mso-wrap-distance-left:9pt;mso-wrap-distance-top:0;mso-wrap-distance-right:9pt;mso-wrap-distance-bottom:0;mso-position-horizontal:center;mso-position-horizontal-relative:margin;mso-position-vertical:absolute;mso-position-vertical-relative:text;v-text-anchor:middle" coordsize="2258170,659627" o:spt="100" o:gfxdata="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" adj="-11796480,,5400" path="m109940,l2148230,r109940,109940l2258170,659627r,l,659627r,l,109940,109940,xe" fillcolor="#393737 [814]" stroked="f" strokeweight=".5pt">
+                <v:stroke joinstyle="miter"/>
+                <v:shadow on="t" type="perspective" color="black" opacity="26214f" offset="0,0" matrix="66847f,,,66847f"/>
+                <v:formulas/>
+                <v:path arrowok="t" o:connecttype="custom" o:connectlocs="109940,0;2148230,0;2258170,109940;2258170,659627;2258170,659627;0,659627;0,659627;0,109940;109940,0" o:connectangles="0,0,0,0,0,0,0,0,0" textboxrect="0,0,2258170,659627"/>
+                <v:textbox>
+                  <w:txbxContent>
+                    <w:p>
+                      <w:pPr>
+                        <w:jc w:val="center"/>
+                        <w:rPr>
+                          <w:lang w:val="en-US"/>
+                        </w:rPr>
+                      </w:pPr>
+                      <w:r>
+                        <w:rPr>
+                          <w:lang w:val="en-US"/>
+                        </w:rPr>
+                        <w:t>Last Edited by Mitchell Sayer</w:t>
+                      </w:r>
+                    </w:p>
+                    <w:p>
+                      <w:pPr>
+                        <w:jc w:val="center"/>
+                        <w:rPr>
+                          <w:lang w:val="en-US"/>
+                        </w:rPr>
+                      </w:pPr>
+                      <w:r>
+                        <w:rPr>
+                          <w:lang w:val="en-US"/>
+                        </w:rPr>
+                        <w:t>6/10/20</w:t>
+                      </w:r>
+                    </w:p>
+                  </w:txbxContent>
+                </v:textbox>
+                <w10:wrap anchorx="margin"/>
+              </v:shape>
+            </w:pict>
+          </mc:Fallback>
+        </mc:AlternateContent>
+      </w:r>
+      <w:r>
+        <w:rPr>
+          <w:noProof/>
+        </w:rPr>
+        <w:br w:type="page"/>
+      </w:r>
+    </w:p>
+    <w:sdt>
+      <w:sdtPr>
+        <w:id w:val="-387346537"/>
+        <w:docPartObj>
+          <w:docPartGallery w:val="Table of Contents"/>
+          <w:docPartUnique/>
+        </w:docPartObj>
+      </w:sdtPr>
+      <w:sdtEndPr>
+        <w:rPr>
+          <w:rFonts w:asciiTheme="minorHAnsi" w:hAnsiTheme="minorHAnsi"/>
+          <w:b/>
+          <w:bCs/>
+          <w:noProof/>
+          <w:color w:val="auto"/>
+          <w:sz w:val="22"/>
+          <w:szCs w:val="22"/>
+          <w:lang w:val="en-AU"/>
+          <w14:glow w14:rad="0">
+            <w14:srgbClr w14:val="000000"/>
+          </w14:glow>
+          <w14:shadow w14:blurRad="0" w14:dist="0" w14:dir="0" w14:sx="0" w14:sy="0" w14:kx="0" w14:ky="0" w14:algn="none">
+            <w14:srgbClr w14:val="000000"/>
+          </w14:shadow>
+          <w14:textFill>
+            <w14:solidFill>
+              <w14:srgbClr w14:val="000000"/>
+            </w14:solidFill>
+          </w14:textFill>
+        </w:rPr>
+      </w:sdtEndPr>
+      <w:sdtContent>
+        <w:p>
+          <w:pPr>
+            <w:pStyle w:val="TOCHeading"/>
+            <w:rPr>
+              <w:rStyle w:val="Heading1Char"/>
+            </w:rPr>
+          </w:pPr>
+          <w:r>
+            <w:rPr>
+              <w:rStyle w:val="Heading1Char"/>
+            </w:rPr>
+            <w:t>Contents</w:t>
+          </w:r>
+        </w:p>
+        <w:p>
+          <w:pPr>
+            <w:pStyle w:val="TOC1"/>
+            <w:tabs>
+              <w:tab w:val="right" w:leader="dot" w:pos="9016"/>
+            </w:tabs>
+            <w:rPr>
+              <w:noProof/>
+            </w:rPr>
+          </w:pPr>
+          <w:r>
+            <w:fldChar w:fldCharType="begin"/>
+          </w:r>
+          <w:r>
+            <w:instrText xml:space="preserve"> TOC \o "1-3" \h \z \u </w:instrText>
+          </w:r>
+          <w:r>
+            <w:fldChar w:fldCharType="separate"/>
+          </w:r>
+          <w:hyperlink w:anchor="_Toc52906621" w:history="1">
+            <w:r>
+              <w:rPr>
+                <w:rStyle w:val="Hyperlink"/>
+                <w:noProof/>
+              </w:rPr>
+              <w:t>Test Plan</w:t>
+            </w:r>
+            <w:r>
+              <w:rPr>
+                <w:noProof/>
+                <w:webHidden/>
+              </w:rPr>
+              <w:tab/>
+            </w:r>
+            <w:r>
+              <w:rPr>
+                <w:noProof/>
+                <w:webHidden/>
+              </w:rPr>
+              <w:fldChar w:fldCharType="begin"/>
+            </w:r>
+            <w:r>
+              <w:rPr>
+                <w:noProof/>
+                <w:webHidden/>
+              </w:rPr>
+              <w:instrText xml:space="preserve"> PAGEREF _Toc52906621 \h </w:instrText>
+            </w:r>
+            <w:r>
+              <w:rPr>
+                <w:noProof/>
+                <w:webHidden/>
+              </w:rPr>
+            </w:r>
+            <w:r>
+              <w:rPr>
+                <w:noProof/>
+                <w:webHidden/>
+              </w:rPr>
+              <w:fldChar w:fldCharType="separate"/>
+            </w:r>
+            <w:r>
+              <w:rPr>
+                <w:noProof/>
+                <w:webHidden/>
+              </w:rPr>
+              <w:t>1</w:t>
+            </w:r>
+            <w:r>
+              <w:rPr>
+                <w:noProof/>
+                <w:webHidden/>
+              </w:rPr>
+              <w:fldChar w:fldCharType="end"/>
+            </w:r>
+          </w:hyperlink>
+        </w:p>
+        <w:p>
+          <w:pPr>
+            <w:pStyle w:val="TOC1"/>
+            <w:tabs>
+              <w:tab w:val="right" w:leader="dot" w:pos="9016"/>
+            </w:tabs>
+            <w:rPr>
+              <w:noProof/>
+            </w:rPr>
+          </w:pPr>
+          <w:hyperlink w:anchor="_Toc52906622" w:history="1">
+            <w:r>
+              <w:rPr>
+                <w:rStyle w:val="Hyperlink"/>
+                <w:noProof/>
+              </w:rPr>
+              <w:t>Version History</w:t>
+            </w:r>
+            <w:r>
+              <w:rPr>
+                <w:noProof/>
+                <w:webHidden/>
+              </w:rPr>
+              <w:tab/>
+            </w:r>
+            <w:r>
+              <w:rPr>
+                <w:noProof/>
+                <w:webHidden/>
+              </w:rPr>
+              <w:fldChar w:fldCharType="begin"/>
+            </w:r>
+            <w:r>
+              <w:rPr>
+                <w:noProof/>
+                <w:webHidden/>
+              </w:rPr>
+              <w:instrText xml:space="preserve"> PAGEREF _Toc52906622 \h </w:instrText>
+            </w:r>
+            <w:r>
+              <w:rPr>
+                <w:noProof/>
+                <w:webHidden/>
+              </w:rPr>
+            </w:r>
+            <w:r>
+              <w:rPr>
+                <w:noProof/>
+                <w:webHidden/>
+              </w:rPr>
+              <w:fldChar w:fldCharType="separate"/>
+            </w:r>
+            <w:r>
+              <w:rPr>
+                <w:noProof/>
+                <w:webHidden/>
+              </w:rPr>
+              <w:t>3</w:t>
+            </w:r>
+            <w:r>
+              <w:rPr>
+                <w:noProof/>
+                <w:webHidden/>
+              </w:rPr>
+              <w:fldChar w:fldCharType="end"/>
+            </w:r>
+          </w:hyperlink>
+        </w:p>
+        <w:p>
+          <w:pPr>
+            <w:pStyle w:val="TOC1"/>
+            <w:tabs>
+              <w:tab w:val="right" w:leader="dot" w:pos="9016"/>
+            </w:tabs>
+            <w:rPr>
+              <w:noProof/>
+            </w:rPr>
+          </w:pPr>
+          <w:hyperlink w:anchor="_Toc52906623" w:history="1">
+            <w:r>
+              <w:rPr>
+                <w:rStyle w:val="Hyperlink"/>
+                <w:noProof/>
+              </w:rPr>
+              <w:t>Objective / Vision</w:t>
+            </w:r>
+            <w:r>
+              <w:rPr>
+                <w:noProof/>
+                <w:webHidden/>
+              </w:rPr>
+              <w:tab/>
+            </w:r>
+            <w:r>
+              <w:rPr>
+                <w:noProof/>
+                <w:webHidden/>
+              </w:rPr>
+              <w:fldChar w:fldCharType="begin"/>
+            </w:r>
+            <w:r>
+              <w:rPr>
+                <w:noProof/>
+                <w:webHidden/>
+              </w:rPr>
+              <w:instrText xml:space="preserve"> PAGEREF _Toc52906623 \h </w:instrText>
+            </w:r>
+            <w:r>
+              <w:rPr>
+                <w:noProof/>
+                <w:webHidden/>
+              </w:rPr>
+            </w:r>
+            <w:r>
+              <w:rPr>
+                <w:noProof/>
+                <w:webHidden/>
+              </w:rPr>
+              <w:fldChar w:fldCharType="separate"/>
+            </w:r>
+            <w:r>
+              <w:rPr>
+                <w:noProof/>
+                <w:webHidden/>
+              </w:rPr>
+              <w:t>4</w:t>
+            </w:r>
+            <w:r>
+              <w:rPr>
+                <w:noProof/>
+                <w:webHidden/>
+              </w:rPr>
+              <w:fldChar w:fldCharType="end"/>
+            </w:r>
+          </w:hyperlink>
+        </w:p>
+        <w:p>
+          <w:pPr>
+            <w:pStyle w:val="TOC1"/>
+            <w:tabs>
+              <w:tab w:val="right" w:leader="dot" w:pos="9016"/>
+            </w:tabs>
+            <w:rPr>
+              <w:noProof/>
+            </w:rPr>
+          </w:pPr>
+          <w:hyperlink w:anchor="_Toc52906624" w:history="1">
+            <w:r>
+              <w:rPr>
+                <w:rStyle w:val="Hyperlink"/>
+                <w:noProof/>
+              </w:rPr>
+              <w:t>Milestones</w:t>
+            </w:r>
+            <w:r>
+              <w:rPr>
+                <w:noProof/>
+                <w:webHidden/>
+              </w:rPr>
+              <w:tab/>
+            </w:r>
+            <w:r>
+              <w:rPr>
+                <w:noProof/>
+                <w:webHidden/>
+              </w:rPr>
+              <w:fldChar w:fldCharType="begin"/>
+            </w:r>
+            <w:r>
+              <w:rPr>
+                <w:noProof/>
+                <w:webHidden/>
+              </w:rPr>
+              <w:instrText xml:space="preserve"> PAGEREF _Toc52906624 \h </w:instrText>
+            </w:r>
+            <w:r>
+              <w:rPr>
+                <w:noProof/>
+                <w:webHidden/>
+              </w:rPr>
+            </w:r>
+            <w:r>
+              <w:rPr>
+                <w:noProof/>
+                <w:webHidden/>
+              </w:rPr>
+              <w:fldChar w:fldCharType="separate"/>
+            </w:r>
+            <w:r>
+              <w:rPr>
+                <w:noProof/>
+                <w:webHidden/>
+              </w:rPr>
+              <w:t>5</w:t>
+            </w:r>
+            <w:r>
+              <w:rPr>
+                <w:noProof/>
+                <w:webHidden/>
+              </w:rPr>
+              <w:fldChar w:fldCharType="end"/>
+            </w:r>
+          </w:hyperlink>
+        </w:p>
+        <w:p>
+          <w:pPr>
+            <w:pStyle w:val="TOC1"/>
+            <w:tabs>
+              <w:tab w:val="right" w:leader="dot" w:pos="9016"/>
+            </w:tabs>
+            <w:rPr>
+              <w:noProof/>
+            </w:rPr>
+          </w:pPr>
+          <w:hyperlink w:anchor="_Toc52906625" w:history="1">
+            <w:r>
+              <w:rPr>
+                <w:rStyle w:val="Hyperlink"/>
+                <w:noProof/>
+              </w:rPr>
+              <w:t>Communication Processes</w:t>
+            </w:r>
+            <w:r>
+              <w:rPr>
+                <w:noProof/>
+                <w:webHidden/>
+              </w:rPr>
+              <w:tab/>
+            </w:r>
+            <w:r>
+              <w:rPr>
+                <w:noProof/>
+                <w:webHidden/>
+              </w:rPr>
+              <w:fldChar w:fldCharType="begin"/>
+            </w:r>
+            <w:r>
+              <w:rPr>
+                <w:noProof/>
+                <w:webHidden/>
+              </w:rPr>
+              <w:instrText xml:space="preserve"> PAGEREF _Toc52906625 \h </w:instrText>
+            </w:r>
+            <w:r>
+              <w:rPr>
+                <w:noProof/>
+                <w:webHidden/>
+              </w:rPr>
+            </w:r>
+            <w:r>
+              <w:rPr>
+                <w:noProof/>
+                <w:webHidden/>
+              </w:rPr>
+              <w:fldChar w:fldCharType="separate"/>
+            </w:r>
+            <w:r>
+              <w:rPr>
+                <w:noProof/>
+                <w:webHidden/>
+              </w:rPr>
+              <w:t>6</w:t>
+            </w:r>
+            <w:r>
+              <w:rPr>
+                <w:noProof/>
+                <w:webHidden/>
+              </w:rPr>
+              <w:fldChar w:fldCharType="end"/>
+            </w:r>
+          </w:hyperlink>
+        </w:p>
+        <w:p>
+          <w:pPr>
+            <w:pStyle w:val="TOC2"/>
+            <w:tabs>
+              <w:tab w:val="right" w:leader="dot" w:pos="9016"/>
+            </w:tabs>
+            <w:rPr>
+              <w:noProof/>
+            </w:rPr>
+          </w:pPr>
+          <w:hyperlink w:anchor="_Toc52906626" w:history="1">
+            <w:r>
+              <w:rPr>
+                <w:rStyle w:val="Hyperlink"/>
+                <w:noProof/>
+              </w:rPr>
+              <w:t>Team Software &amp; Processes</w:t>
+            </w:r>
+            <w:r>
+              <w:rPr>
+                <w:noProof/>
+                <w:webHidden/>
+              </w:rPr>
+              <w:tab/>
+            </w:r>
+            <w:r>
+              <w:rPr>
+                <w:noProof/>
+                <w:webHidden/>
+              </w:rPr>
+              <w:fldChar w:fldCharType="begin"/>
+            </w:r>
+            <w:r>
+              <w:rPr>
+                <w:noProof/>
+                <w:webHidden/>
+              </w:rPr>
+              <w:instrText xml:space="preserve"> PAGEREF _Toc52906626 \h </w:instrText>
+            </w:r>
+            <w:r>
+              <w:rPr>
+                <w:noProof/>
+                <w:webHidden/>
+              </w:rPr>
+            </w:r>
+            <w:r>
+              <w:rPr>
+                <w:noProof/>
+                <w:webHidden/>
+              </w:rPr>
+              <w:fldChar w:fldCharType="separate"/>
+            </w:r>
+            <w:r>
+              <w:rPr>
+                <w:noProof/>
+                <w:webHidden/>
+              </w:rPr>
+              <w:t>6</w:t>
+            </w:r>
+            <w:r>
+              <w:rPr>
+                <w:noProof/>
+                <w:webHidden/>
+              </w:rPr>
+              <w:fldChar w:fldCharType="end"/>
+            </w:r>
+          </w:hyperlink>
+        </w:p>
+        <w:p>
+          <w:r>
+            <w:rPr>
+              <w:b/>
+              <w:bCs/>
+              <w:noProof/>
+            </w:rPr>
+            <w:fldChar w:fldCharType="end"/>
+          </w:r>
+        </w:p>
+      </w:sdtContent>
+    </w:sdt>
+    <w:p>
+      <w:pPr>
+        <w:rPr>
+          <w:noProof/>
+        </w:rPr>
+      </w:pPr>
+      <w:r>
+        <w:rPr>
+          <w:noProof/>
+        </w:rPr>
+        <w:br w:type="page"/>
+      </w:r>
+    </w:p>
+    <w:p>
+      <w:pPr>
+        <w:pStyle w:val="Heading1"/>
+      </w:pPr>
+      <w:bookmarkStart w:id="1" w:name="_Toc52906622"/>
+      <w:r>
+        <w:lastRenderedPageBreak/>
+        <w:t>Ve</w:t>
+      </w:r>
+      <w:r>
+        <w:t>rsion History</w:t>
+      </w:r>
+      <w:bookmarkEnd w:id="1"/>
+    </w:p>
+    <w:p>
+      <w:pPr>
+        <w:rPr>
+          <w:rFonts w:ascii="DCC - Dreamer" w:hAnsi="DCC - Dreamer"/>
+          <w:color w:val="00CC99"/>
+          <w:lang w:val="en-US"/>
+          <w14:glow w14:rad="101600">
+            <w14:schemeClr w14:val="bg2">
+              <w14:alpha w14:val="40000"/>
+              <w14:lumMod w14:val="50000"/>
+            </w14:schemeClr>
+          </w14:glow>
+          <w14:shadow w14:blurRad="0" w14:dist="50800" w14:dir="5400000" w14:sx="100000" w14:sy="100000" w14:kx="0" w14:ky="0" w14:algn="ctr">
+            <w14:srgbClr w14:val="000000">
+              <w14:alpha w14:val="50000"/>
+            </w14:srgbClr>
+          </w14:shadow>
+          <w14:textFill>
+            <w14:gradFill>
+              <w14:gsLst>
+                <w14:gs w14:pos="0">
+                  <w14:srgbClr w14:val="00CC99">
+                    <w14:tint w14:val="66000"/>
+                    <w14:satMod w14:val="160000"/>
+                  </w14:srgbClr>
+                </w14:gs>
+                <w14:gs w14:pos="50000">
+                  <w14:srgbClr w14:val="00CC99">
+                    <w14:tint w14:val="44500"/>
+                    <w14:satMod w14:val="160000"/>
+                  </w14:srgbClr>
+                </w14:gs>
+                <w14:gs w14:pos="100000">
+                  <w14:srgbClr w14:val="00CC99">
+                    <w14:tint w14:val="23500"/>
+                    <w14:satMod w14:val="160000"/>
+                  </w14:srgbClr>
+                </w14:gs>
+              </w14:gsLst>
+              <w14:lin w14:ang="16200000" w14:scaled="0"/>
+            </w14:gradFill>
+          </w14:textFill>
+        </w:rPr>
+      </w:pPr>
+    </w:p>
+    <w:p>
+      <w:pPr>
+        <w:rPr>
+          <w:rFonts w:ascii="DCC - Dreamer" w:hAnsi="DCC - Dreamer"/>
+          <w:color w:val="00CC99"/>
+          <w:sz w:val="38"/>
+          <w:szCs w:val="38"/>
+          <w:lang w:val="en-US"/>
+          <w14:glow w14:rad="101600">
+            <w14:schemeClr w14:val="bg2">
+              <w14:alpha w14:val="40000"/>
+              <w14:lumMod w14:val="50000"/>
+            </w14:schemeClr>
+          </w14:glow>
+          <w14:shadow w14:blurRad="0" w14:dist="50800" w14:dir="5400000" w14:sx="100000" w14:sy="100000" w14:kx="0" w14:ky="0" w14:algn="ctr">
+            <w14:srgbClr w14:val="000000">
+              <w14:alpha w14:val="50000"/>
+            </w14:srgbClr>
+          </w14:shadow>
+          <w14:textFill>
+            <w14:gradFill>
+              <w14:gsLst>
+                <w14:gs w14:pos="0">
+                  <w14:srgbClr w14:val="00CC99">
+                    <w14:tint w14:val="66000"/>
+                    <w14:satMod w14:val="160000"/>
+                  </w14:srgbClr>
+                </w14:gs>
+                <w14:gs w14:pos="50000">
+                  <w14:srgbClr w14:val="00CC99">
+                    <w14:tint w14:val="44500"/>
+                    <w14:satMod w14:val="160000"/>
+                  </w14:srgbClr>
+                </w14:gs>
+                <w14:gs w14:pos="100000">
+                  <w14:srgbClr w14:val="00CC99">
+                    <w14:tint w14:val="23500"/>
+                    <w14:satMod w14:val="160000"/>
+                  </w14:srgbClr>
+                </w14:gs>
+              </w14:gsLst>
+              <w14:lin w14:ang="16200000" w14:scaled="0"/>
+            </w14:gradFill>
+          </w14:textFill>
+        </w:rPr>
+      </w:pPr>
+      <w:r>
+        <w:rPr>
+          <w:rFonts w:ascii="DCC - Dreamer" w:hAnsi="DCC - Dreamer"/>
+          <w:color w:val="00CC99"/>
+          <w:sz w:val="38"/>
+          <w:szCs w:val="38"/>
+          <w:lang w:val="en-US"/>
+          <w14:glow w14:rad="101600">
+            <w14:schemeClr w14:val="bg2">
+              <w14:alpha w14:val="40000"/>
+              <w14:lumMod w14:val="50000"/>
+            </w14:schemeClr>
+          </w14:glow>
+          <w14:shadow w14:blurRad="0" w14:dist="50800" w14:dir="5400000" w14:sx="100000" w14:sy="100000" w14:kx="0" w14:ky="0" w14:algn="ctr">
+            <w14:srgbClr w14:val="000000">
+              <w14:alpha w14:val="50000"/>
+            </w14:srgbClr>
+          </w14:shadow>
+          <w14:textFill>
+            <w14:gradFill>
+              <w14:gsLst>
+                <w14:gs w14:pos="0">
+                  <w14:srgbClr w14:val="00CC99">
+                    <w14:tint w14:val="66000"/>
+                    <w14:satMod w14:val="160000"/>
+                  </w14:srgbClr>
+                </w14:gs>
+                <w14:gs w14:pos="50000">
+                  <w14:srgbClr w14:val="00CC99">
+                    <w14:tint w14:val="44500"/>
+                    <w14:satMod w14:val="160000"/>
+                  </w14:srgbClr>
+                </w14:gs>
+                <w14:gs w14:pos="100000">
+                  <w14:srgbClr w14:val="00CC99">
+                    <w14:tint w14:val="23500"/>
+                    <w14:satMod w14:val="160000"/>
+                  </w14:srgbClr>
+                </w14:gs>
+              </w14:gsLst>
+              <w14:lin w14:ang="16200000" w14:scaled="0"/>
+            </w14:gradFill>
+          </w14:textFill>
+        </w:rPr>
+        <w:br w:type="page"/>
+      </w:r>
+    </w:p>
+    <w:p>
+      <w:pPr>
+        <w:pStyle w:val="Heading1"/>
+      </w:pPr>
+      <w:bookmarkStart w:id="2" w:name="_Toc52906623"/>
+      <w:r>
+        <w:lastRenderedPageBreak/>
+        <w:t>Objective / Vision</w:t>
+      </w:r>
+      <w:bookmarkEnd w:id="2"/>
+    </w:p>
+    <w:p>
+      <w:pPr>
+        <w:rPr>
+          <w:rFonts w:ascii="DCC - Dreamer" w:hAnsi="DCC - Dreamer"/>
+          <w:color w:val="00CC99"/>
+          <w:sz w:val="38"/>
+          <w:szCs w:val="38"/>
+          <w:lang w:val="en-US"/>
+          <w14:glow w14:rad="101600">
+            <w14:schemeClr w14:val="bg2">
+              <w14:alpha w14:val="40000"/>
+              <w14:lumMod w14:val="50000"/>
+            </w14:schemeClr>
+          </w14:glow>
+          <w14:shadow w14:blurRad="0" w14:dist="50800" w14:dir="5400000" w14:sx="100000" w14:sy="100000" w14:kx="0" w14:ky="0" w14:algn="ctr">
+            <w14:srgbClr w14:val="000000">
+              <w14:alpha w14:val="50000"/>
+            </w14:srgbClr>
+          </w14:shadow>
+          <w14:textFill>
+            <w14:gradFill>
+              <w14:gsLst>
+                <w14:gs w14:pos="0">
+                  <w14:srgbClr w14:val="00CC99">
+                    <w14:tint w14:val="66000"/>
+                    <w14:satMod w14:val="160000"/>
+                  </w14:srgbClr>
+                </w14:gs>
+                <w14:gs w14:pos="50000">
+                  <w14:srgbClr w14:val="00CC99">
+                    <w14:tint w14:val="44500"/>
+                    <w14:satMod w14:val="160000"/>
+                  </w14:srgbClr>
+                </w14:gs>
+                <w14:gs w14:pos="100000">
+                  <w14:srgbClr w14:val="00CC99">
+                    <w14:tint w14:val="23500"/>
+                    <w14:satMod w14:val="160000"/>
+                  </w14:srgbClr>
+                </w14:gs>
+              </w14:gsLst>
+              <w14:lin w14:ang="16200000" w14:scaled="0"/>
+            </w14:gradFill>
+          </w14:textFill>
+        </w:rPr>
+      </w:pPr>
+      <w:r>
+        <w:rPr>
+          <w:rFonts w:ascii="DCC - Dreamer" w:hAnsi="DCC - Dreamer"/>
+          <w:color w:val="00CC99"/>
+          <w:sz w:val="38"/>
+          <w:szCs w:val="38"/>
+          <w:lang w:val="en-US"/>
+          <w14:glow w14:rad="101600">
+            <w14:schemeClr w14:val="bg2">
+              <w14:alpha w14:val="40000"/>
+              <w14:lumMod w14:val="50000"/>
+            </w14:schemeClr>
+          </w14:glow>
+          <w14:shadow w14:blurRad="0" w14:dist="50800" w14:dir="5400000" w14:sx="100000" w14:sy="100000" w14:kx="0" w14:ky="0" w14:algn="ctr">
+            <w14:srgbClr w14:val="000000">
+              <w14:alpha w14:val="50000"/>
+            </w14:srgbClr>
+          </w14:shadow>
+          <w14:textFill>
+            <w14:gradFill>
+              <w14:gsLst>
+                <w14:gs w14:pos="0">
+                  <w14:srgbClr w14:val="00CC99">
+                    <w14:tint w14:val="66000"/>
+                    <w14:satMod w14:val="160000"/>
+                  </w14:srgbClr>
+                </w14:gs>
+                <w14:gs w14:pos="50000">
+                  <w14:srgbClr w14:val="00CC99">
+                    <w14:tint w14:val="44500"/>
+                    <w14:satMod w14:val="160000"/>
+                  </w14:srgbClr>
+                </w14:gs>
+                <w14:gs w14:pos="100000">
+                  <w14:srgbClr w14:val="00CC99">
+                    <w14:tint w14:val="23500"/>
+                    <w14:satMod w14:val="160000"/>
+                  </w14:srgbClr>
+                </w14:gs>
+              </w14:gsLst>
+              <w14:lin w14:ang="16200000" w14:scaled="0"/>
+            </w14:gradFill>
+          </w14:textFill>
+        </w:rPr>
+        <w:br w:type="page"/>
+      </w:r>
+    </w:p>
+    <w:p>
+      <w:pPr>
+        <w:pStyle w:val="Heading1"/>
+      </w:pPr>
+      <w:bookmarkStart w:id="3" w:name="_Toc52906624"/>
+      <w:r>
+        <w:lastRenderedPageBreak/>
+        <w:t>Milestones</w:t>
+      </w:r>
+      <w:bookmarkEnd w:id="3"/>
+    </w:p>
+    <w:p>
+      <w:pPr>
+        <w:rPr>
+          <w:lang w:val="en-US"/>
+        </w:rPr>
+      </w:pPr>
+      <w:r>
+        <w:rPr>
+          <w:lang w:val="en-US"/>
+        </w:rPr>
+        <w:t xml:space="preserve">4 milestones </w:t>
+      </w:r>
+    </w:p>
+    <w:p>
+      <w:pPr>
+        <w:rPr>
+          <w:lang w:val="en-US"/>
+        </w:rPr>
+      </w:pPr>
+      <w:r>
+        <w:rPr>
+          <w:lang w:val="en-US"/>
+        </w:rPr>
+        <w:t>Detail what should be in the game at this point</w:t>
+      </w:r>
+    </w:p>
+    <w:p>
+      <w:pPr>
+        <w:rPr>
+          <w:lang w:val="en-US"/>
+        </w:rPr>
+      </w:pPr>
+      <w:r>
+        <w:rPr>
+          <w:lang w:val="en-US"/>
+        </w:rPr>
+        <w:t>Testing techniques /type of test</w:t>
+      </w:r>
+    </w:p>
+    <w:p>
+      <w:pPr>
+        <w:rPr>
+          <w:lang w:val="en-US"/>
+        </w:rPr>
+      </w:pPr>
+      <w:r>
+        <w:rPr>
+          <w:lang w:val="en-US"/>
+        </w:rPr>
+        <w:t>What aspects of the game is being tested</w:t>
+      </w:r>
+    </w:p>
+    <w:p>
+      <w:pPr>
+        <w:rPr>
+          <w:lang w:val="en-US"/>
+        </w:rPr>
+      </w:pPr>
+      <w:r>
+        <w:rPr>
+          <w:lang w:val="en-US"/>
+        </w:rPr>
+        <w:t>Time and place</w:t>
+      </w:r>
+    </w:p>
+    <w:p>
+      <w:pPr>
+        <w:rPr>
+          <w:lang w:val="en-US"/>
+        </w:rPr>
+      </w:pPr>
+      <w:r>
+        <w:rPr>
+          <w:lang w:val="en-US"/>
+        </w:rPr>
+        <w:t>What info is trying to ascertain</w:t>
+      </w:r>
+      <w:r>
+        <w:rPr>
+          <w:lang w:val="en-US"/>
+        </w:rPr>
+        <w:br w:type="page"/>
+      </w:r>
+    </w:p>
+    <w:p>
+      <w:pPr>
+        <w:pStyle w:val="Heading1"/>
+        <w:rPr>
+          <w:noProof/>
+        </w:rPr>
+      </w:pPr>
+      <w:bookmarkStart w:id="4" w:name="_Toc52906625"/>
+      <w:r>
+        <w:lastRenderedPageBreak/>
+        <w:t>Communication Processes</w:t>
+      </w:r>
+      <w:bookmarkEnd w:id="4"/>
+    </w:p>
+    <w:p>
+      <w:pPr>
+        <w:pStyle w:val="Heading2"/>
+      </w:pPr>
+      <w:bookmarkStart w:id="5" w:name="_Toc52906626"/>
+      <w:r>
+        <w:t>Team Software &amp; Processes</w:t>
+      </w:r>
+      <w:bookmarkEnd w:id="5"/>
+    </w:p>
     <w:sectPr>
+      <w:headerReference w:type="even" r:id="rId10"/>
+      <w:headerReference w:type="default" r:id="rId11"/>
+      <w:footerReference w:type="even" r:id="rId12"/>
+      <w:footerReference w:type="default" r:id="rId13"/>
+      <w:headerReference w:type="first" r:id="rId14"/>
+      <w:footerReference w:type="first" r:id="rId15"/>
       <w:pgSz w:w="11906" w:h="16838"/>
       <w:pgMar w:top="1440" w:right="1440" w:bottom="1440" w:left="1440" w:header="708" w:footer="708" w:gutter="0"/>
       <w:cols w:space="708"/>
@@ -22,8 +1318,205 @@
 </w:document>
 </file>
 
+<file path=word/endnotes.xml><?xml version="1.0" encoding="utf-8"?>
+<w:endnotes xmlns:wpc="http://schemas.microsoft.com/office/word/2010/wordprocessingCanvas" xmlns:cx="http://schemas.microsoft.com/office/drawing/2014/chartex" xmlns:cx1="http://schemas.microsoft.com/office/drawing/2015/9/8/chartex" xmlns:cx2="http://schemas.microsoft.com/office/drawing/2015/10/21/chartex" xmlns:cx3="http://schemas.microsoft.com/office/drawing/2016/5/9/chartex" xmlns:cx4="http://schemas.microsoft.com/office/drawing/2016/5/10/chartex" xmlns:cx5="http://schemas.microsoft.com/office/drawing/2016/5/11/chartex" xmlns:cx6="http://schemas.microsoft.com/office/drawing/2016/5/12/chartex" xmlns:cx7="http://schemas.microsoft.com/office/drawing/2016/5/13/chartex" xmlns:cx8="http://schemas.microsoft.com/office/drawing/2016/5/14/chartex" xmlns:mc="http://schemas.openxmlformats.org/markup-compatibility/2006" xmlns:aink="http://schemas.microsoft.com/office/drawing/2016/ink" xmlns:am3d="http://schemas.microsoft.com/office/drawing/2017/model3d" xmlns:o="urn:schemas-microsoft-com:office:office" xmlns:r="http://schemas.openxmlformats.org/officeDocument/2006/relationships" xmlns:m="http://schemas.openxmlformats.org/officeDocument/2006/math" xmlns:v="urn:schemas-microsoft-com:vml" xmlns:wp14="http://schemas.microsoft.com/office/word/2010/wordprocessingDrawing" xmlns:wp="http://schemas.openxmlformats.org/drawingml/2006/wordprocessingDrawing" xmlns:w10="urn:schemas-microsoft-com:office:word" xmlns:w="http://schemas.openxmlformats.org/wordprocessingml/2006/main" xmlns:w14="http://schemas.microsoft.com/office/word/2010/wordml" xmlns:w15="http://schemas.microsoft.com/office/word/2012/wordml" xmlns:w16cex="http://schemas.microsoft.com/office/word/2018/wordml/cex" xmlns:w16cid="http://schemas.microsoft.com/office/word/2016/wordml/cid" xmlns:w16="http://schemas.microsoft.com/office/word/2018/wordml" xmlns:w16se="http://schemas.microsoft.com/office/word/2015/wordml/symex" xmlns:wpg="http://schemas.microsoft.com/office/word/2010/wordprocessingGroup" xmlns:wpi="http://schemas.microsoft.com/office/word/2010/wordprocessingInk" xmlns:wne="http://schemas.microsoft.com/office/word/2006/wordml" xmlns:wps="http://schemas.microsoft.com/office/word/2010/wordprocessingShape" mc:Ignorable="w14 w15 w16se w16cid w16 w16cex wp14">
+  <w:endnote w:type="separator" w:id="-1">
+    <w:p>
+      <w:pPr>
+        <w:spacing w:after="0" w:line="240" w:lineRule="auto"/>
+      </w:pPr>
+      <w:r>
+        <w:separator/>
+      </w:r>
+    </w:p>
+  </w:endnote>
+  <w:endnote w:type="continuationSeparator" w:id="0">
+    <w:p>
+      <w:pPr>
+        <w:spacing w:after="0" w:line="240" w:lineRule="auto"/>
+      </w:pPr>
+      <w:r>
+        <w:continuationSeparator/>
+      </w:r>
+    </w:p>
+  </w:endnote>
+</w:endnotes>
+</file>
+
+<file path=word/footer1.xml><?xml version="1.0" encoding="utf-8"?>
+<w:ftr xmlns:wpc="http://schemas.microsoft.com/office/word/2010/wordprocessingCanvas" xmlns:cx="http://schemas.microsoft.com/office/drawing/2014/chartex" xmlns:cx1="http://schemas.microsoft.com/office/drawing/2015/9/8/chartex" xmlns:cx2="http://schemas.microsoft.com/office/drawing/2015/10/21/chartex" xmlns:cx3="http://schemas.microsoft.com/office/drawing/2016/5/9/chartex" xmlns:cx4="http://schemas.microsoft.com/office/drawing/2016/5/10/chartex" xmlns:cx5="http://schemas.microsoft.com/office/drawing/2016/5/11/chartex" xmlns:cx6="http://schemas.microsoft.com/office/drawing/2016/5/12/chartex" xmlns:cx7="http://schemas.microsoft.com/office/drawing/2016/5/13/chartex" xmlns:cx8="http://schemas.microsoft.com/office/drawing/2016/5/14/chartex" xmlns:mc="http://schemas.openxmlformats.org/markup-compatibility/2006" xmlns:aink="http://schemas.microsoft.com/office/drawing/2016/ink" xmlns:am3d="http://schemas.microsoft.com/office/drawing/2017/model3d" xmlns:o="urn:schemas-microsoft-com:office:office" xmlns:r="http://schemas.openxmlformats.org/officeDocument/2006/relationships" xmlns:m="http://schemas.openxmlformats.org/officeDocument/2006/math" xmlns:v="urn:schemas-microsoft-com:vml" xmlns:wp14="http://schemas.microsoft.com/office/word/2010/wordprocessingDrawing" xmlns:wp="http://schemas.openxmlformats.org/drawingml/2006/wordprocessingDrawing" xmlns:w10="urn:schemas-microsoft-com:office:word" xmlns:w="http://schemas.openxmlformats.org/wordprocessingml/2006/main" xmlns:w14="http://schemas.microsoft.com/office/word/2010/wordml" xmlns:w15="http://schemas.microsoft.com/office/word/2012/wordml" xmlns:w16cex="http://schemas.microsoft.com/office/word/2018/wordml/cex" xmlns:w16cid="http://schemas.microsoft.com/office/word/2016/wordml/cid" xmlns:w16="http://schemas.microsoft.com/office/word/2018/wordml" xmlns:w16se="http://schemas.microsoft.com/office/word/2015/wordml/symex" xmlns:wpg="http://schemas.microsoft.com/office/word/2010/wordprocessingGroup" xmlns:wpi="http://schemas.microsoft.com/office/word/2010/wordprocessingInk" xmlns:wne="http://schemas.microsoft.com/office/word/2006/wordml" xmlns:wps="http://schemas.microsoft.com/office/word/2010/wordprocessingShape" mc:Ignorable="w14 w15 w16se w16cid w16 w16cex wp14">
+  <w:p>
+    <w:pPr>
+      <w:pStyle w:val="Footer"/>
+    </w:pPr>
+  </w:p>
+</w:ftr>
+</file>
+
+<file path=word/footer2.xml><?xml version="1.0" encoding="utf-8"?>
+<w:ftr xmlns:wpc="http://schemas.microsoft.com/office/word/2010/wordprocessingCanvas" xmlns:cx="http://schemas.microsoft.com/office/drawing/2014/chartex" xmlns:cx1="http://schemas.microsoft.com/office/drawing/2015/9/8/chartex" xmlns:cx2="http://schemas.microsoft.com/office/drawing/2015/10/21/chartex" xmlns:cx3="http://schemas.microsoft.com/office/drawing/2016/5/9/chartex" xmlns:cx4="http://schemas.microsoft.com/office/drawing/2016/5/10/chartex" xmlns:cx5="http://schemas.microsoft.com/office/drawing/2016/5/11/chartex" xmlns:cx6="http://schemas.microsoft.com/office/drawing/2016/5/12/chartex" xmlns:cx7="http://schemas.microsoft.com/office/drawing/2016/5/13/chartex" xmlns:cx8="http://schemas.microsoft.com/office/drawing/2016/5/14/chartex" xmlns:mc="http://schemas.openxmlformats.org/markup-compatibility/2006" xmlns:aink="http://schemas.microsoft.com/office/drawing/2016/ink" xmlns:am3d="http://schemas.microsoft.com/office/drawing/2017/model3d" xmlns:o="urn:schemas-microsoft-com:office:office" xmlns:r="http://schemas.openxmlformats.org/officeDocument/2006/relationships" xmlns:m="http://schemas.openxmlformats.org/officeDocument/2006/math" xmlns:v="urn:schemas-microsoft-com:vml" xmlns:wp14="http://schemas.microsoft.com/office/word/2010/wordprocessingDrawing" xmlns:wp="http://schemas.openxmlformats.org/drawingml/2006/wordprocessingDrawing" xmlns:w10="urn:schemas-microsoft-com:office:word" xmlns:w="http://schemas.openxmlformats.org/wordprocessingml/2006/main" xmlns:w14="http://schemas.microsoft.com/office/word/2010/wordml" xmlns:w15="http://schemas.microsoft.com/office/word/2012/wordml" xmlns:w16cex="http://schemas.microsoft.com/office/word/2018/wordml/cex" xmlns:w16cid="http://schemas.microsoft.com/office/word/2016/wordml/cid" xmlns:w16="http://schemas.microsoft.com/office/word/2018/wordml" xmlns:w16se="http://schemas.microsoft.com/office/word/2015/wordml/symex" xmlns:wpg="http://schemas.microsoft.com/office/word/2010/wordprocessingGroup" xmlns:wpi="http://schemas.microsoft.com/office/word/2010/wordprocessingInk" xmlns:wne="http://schemas.microsoft.com/office/word/2006/wordml" xmlns:wps="http://schemas.microsoft.com/office/word/2010/wordprocessingShape" mc:Ignorable="w14 w15 w16se w16cid w16 w16cex wp14">
+  <w:p>
+    <w:pPr>
+      <w:pStyle w:val="Footer"/>
+    </w:pPr>
+  </w:p>
+</w:ftr>
+</file>
+
+<file path=word/footer3.xml><?xml version="1.0" encoding="utf-8"?>
+<w:ftr xmlns:wpc="http://schemas.microsoft.com/office/word/2010/wordprocessingCanvas" xmlns:cx="http://schemas.microsoft.com/office/drawing/2014/chartex" xmlns:cx1="http://schemas.microsoft.com/office/drawing/2015/9/8/chartex" xmlns:cx2="http://schemas.microsoft.com/office/drawing/2015/10/21/chartex" xmlns:cx3="http://schemas.microsoft.com/office/drawing/2016/5/9/chartex" xmlns:cx4="http://schemas.microsoft.com/office/drawing/2016/5/10/chartex" xmlns:cx5="http://schemas.microsoft.com/office/drawing/2016/5/11/chartex" xmlns:cx6="http://schemas.microsoft.com/office/drawing/2016/5/12/chartex" xmlns:cx7="http://schemas.microsoft.com/office/drawing/2016/5/13/chartex" xmlns:cx8="http://schemas.microsoft.com/office/drawing/2016/5/14/chartex" xmlns:mc="http://schemas.openxmlformats.org/markup-compatibility/2006" xmlns:aink="http://schemas.microsoft.com/office/drawing/2016/ink" xmlns:am3d="http://schemas.microsoft.com/office/drawing/2017/model3d" xmlns:o="urn:schemas-microsoft-com:office:office" xmlns:r="http://schemas.openxmlformats.org/officeDocument/2006/relationships" xmlns:m="http://schemas.openxmlformats.org/officeDocument/2006/math" xmlns:v="urn:schemas-microsoft-com:vml" xmlns:wp14="http://schemas.microsoft.com/office/word/2010/wordprocessingDrawing" xmlns:wp="http://schemas.openxmlformats.org/drawingml/2006/wordprocessingDrawing" xmlns:w10="urn:schemas-microsoft-com:office:word" xmlns:w="http://schemas.openxmlformats.org/wordprocessingml/2006/main" xmlns:w14="http://schemas.microsoft.com/office/word/2010/wordml" xmlns:w15="http://schemas.microsoft.com/office/word/2012/wordml" xmlns:w16cex="http://schemas.microsoft.com/office/word/2018/wordml/cex" xmlns:w16cid="http://schemas.microsoft.com/office/word/2016/wordml/cid" xmlns:w16="http://schemas.microsoft.com/office/word/2018/wordml" xmlns:w16se="http://schemas.microsoft.com/office/word/2015/wordml/symex" xmlns:wpg="http://schemas.microsoft.com/office/word/2010/wordprocessingGroup" xmlns:wpi="http://schemas.microsoft.com/office/word/2010/wordprocessingInk" xmlns:wne="http://schemas.microsoft.com/office/word/2006/wordml" xmlns:wps="http://schemas.microsoft.com/office/word/2010/wordprocessingShape" mc:Ignorable="w14 w15 w16se w16cid w16 w16cex wp14">
+  <w:p>
+    <w:pPr>
+      <w:pStyle w:val="Footer"/>
+    </w:pPr>
+  </w:p>
+</w:ftr>
+</file>
+
+<file path=word/footnotes.xml><?xml version="1.0" encoding="utf-8"?>
+<w:footnotes xmlns:wpc="http://schemas.microsoft.com/office/word/2010/wordprocessingCanvas" xmlns:cx="http://schemas.microsoft.com/office/drawing/2014/chartex" xmlns:cx1="http://schemas.microsoft.com/office/drawing/2015/9/8/chartex" xmlns:cx2="http://schemas.microsoft.com/office/drawing/2015/10/21/chartex" xmlns:cx3="http://schemas.microsoft.com/office/drawing/2016/5/9/chartex" xmlns:cx4="http://schemas.microsoft.com/office/drawing/2016/5/10/chartex" xmlns:cx5="http://schemas.microsoft.com/office/drawing/2016/5/11/chartex" xmlns:cx6="http://schemas.microsoft.com/office/drawing/2016/5/12/chartex" xmlns:cx7="http://schemas.microsoft.com/office/drawing/2016/5/13/chartex" xmlns:cx8="http://schemas.microsoft.com/office/drawing/2016/5/14/chartex" xmlns:mc="http://schemas.openxmlformats.org/markup-compatibility/2006" xmlns:aink="http://schemas.microsoft.com/office/drawing/2016/ink" xmlns:am3d="http://schemas.microsoft.com/office/drawing/2017/model3d" xmlns:o="urn:schemas-microsoft-com:office:office" xmlns:r="http://schemas.openxmlformats.org/officeDocument/2006/relationships" xmlns:m="http://schemas.openxmlformats.org/officeDocument/2006/math" xmlns:v="urn:schemas-microsoft-com:vml" xmlns:wp14="http://schemas.microsoft.com/office/word/2010/wordprocessingDrawing" xmlns:wp="http://schemas.openxmlformats.org/drawingml/2006/wordprocessingDrawing" xmlns:w10="urn:schemas-microsoft-com:office:word" xmlns:w="http://schemas.openxmlformats.org/wordprocessingml/2006/main" xmlns:w14="http://schemas.microsoft.com/office/word/2010/wordml" xmlns:w15="http://schemas.microsoft.com/office/word/2012/wordml" xmlns:w16cex="http://schemas.microsoft.com/office/word/2018/wordml/cex" xmlns:w16cid="http://schemas.microsoft.com/office/word/2016/wordml/cid" xmlns:w16="http://schemas.microsoft.com/office/word/2018/wordml" xmlns:w16se="http://schemas.microsoft.com/office/word/2015/wordml/symex" xmlns:wpg="http://schemas.microsoft.com/office/word/2010/wordprocessingGroup" xmlns:wpi="http://schemas.microsoft.com/office/word/2010/wordprocessingInk" xmlns:wne="http://schemas.microsoft.com/office/word/2006/wordml" xmlns:wps="http://schemas.microsoft.com/office/word/2010/wordprocessingShape" mc:Ignorable="w14 w15 w16se w16cid w16 w16cex wp14">
+  <w:footnote w:type="separator" w:id="-1">
+    <w:p>
+      <w:pPr>
+        <w:spacing w:after="0" w:line="240" w:lineRule="auto"/>
+      </w:pPr>
+      <w:r>
+        <w:separator/>
+      </w:r>
+    </w:p>
+  </w:footnote>
+  <w:footnote w:type="continuationSeparator" w:id="0">
+    <w:p>
+      <w:pPr>
+        <w:spacing w:after="0" w:line="240" w:lineRule="auto"/>
+      </w:pPr>
+      <w:r>
+        <w:continuationSeparator/>
+      </w:r>
+    </w:p>
+  </w:footnote>
+</w:footnotes>
+</file>
+
+<file path=word/header1.xml><?xml version="1.0" encoding="utf-8"?>
+<w:hdr xmlns:wpc="http://schemas.microsoft.com/office/word/2010/wordprocessingCanvas" xmlns:cx="http://schemas.microsoft.com/office/drawing/2014/chartex" xmlns:cx1="http://schemas.microsoft.com/office/drawing/2015/9/8/chartex" xmlns:cx2="http://schemas.microsoft.com/office/drawing/2015/10/21/chartex" xmlns:cx3="http://schemas.microsoft.com/office/drawing/2016/5/9/chartex" xmlns:cx4="http://schemas.microsoft.com/office/drawing/2016/5/10/chartex" xmlns:cx5="http://schemas.microsoft.com/office/drawing/2016/5/11/chartex" xmlns:cx6="http://schemas.microsoft.com/office/drawing/2016/5/12/chartex" xmlns:cx7="http://schemas.microsoft.com/office/drawing/2016/5/13/chartex" xmlns:cx8="http://schemas.microsoft.com/office/drawing/2016/5/14/chartex" xmlns:mc="http://schemas.openxmlformats.org/markup-compatibility/2006" xmlns:aink="http://schemas.microsoft.com/office/drawing/2016/ink" xmlns:am3d="http://schemas.microsoft.com/office/drawing/2017/model3d" xmlns:o="urn:schemas-microsoft-com:office:office" xmlns:r="http://schemas.openxmlformats.org/officeDocument/2006/relationships" xmlns:m="http://schemas.openxmlformats.org/officeDocument/2006/math" xmlns:v="urn:schemas-microsoft-com:vml" xmlns:wp14="http://schemas.microsoft.com/office/word/2010/wordprocessingDrawing" xmlns:wp="http://schemas.openxmlformats.org/drawingml/2006/wordprocessingDrawing" xmlns:w10="urn:schemas-microsoft-com:office:word" xmlns:w="http://schemas.openxmlformats.org/wordprocessingml/2006/main" xmlns:w14="http://schemas.microsoft.com/office/word/2010/wordml" xmlns:w15="http://schemas.microsoft.com/office/word/2012/wordml" xmlns:w16cex="http://schemas.microsoft.com/office/word/2018/wordml/cex" xmlns:w16cid="http://schemas.microsoft.com/office/word/2016/wordml/cid" xmlns:w16="http://schemas.microsoft.com/office/word/2018/wordml" xmlns:w16se="http://schemas.microsoft.com/office/word/2015/wordml/symex" xmlns:wpg="http://schemas.microsoft.com/office/word/2010/wordprocessingGroup" xmlns:wpi="http://schemas.microsoft.com/office/word/2010/wordprocessingInk" xmlns:wne="http://schemas.microsoft.com/office/word/2006/wordml" xmlns:wps="http://schemas.microsoft.com/office/word/2010/wordprocessingShape" mc:Ignorable="w14 w15 w16se w16cid w16 w16cex wp14">
+  <w:p>
+    <w:pPr>
+      <w:pStyle w:val="Header"/>
+    </w:pPr>
+    <w:r>
+      <w:rPr>
+        <w:noProof/>
+      </w:rPr>
+      <w:pict w14:anchorId="022F69C0">
+        <v:shapetype id="_x0000_t75" coordsize="21600,21600" o:spt="75" o:preferrelative="t" path="m@4@5l@4@11@9@11@9@5xe" filled="f" stroked="f">
+          <v:stroke joinstyle="miter"/>
+          <v:formulas>
+            <v:f eqn="if lineDrawn pixelLineWidth 0"/>
+            <v:f eqn="sum @0 1 0"/>
+            <v:f eqn="sum 0 0 @1"/>
+            <v:f eqn="prod @2 1 2"/>
+            <v:f eqn="prod @3 21600 pixelWidth"/>
+            <v:f eqn="prod @3 21600 pixelHeight"/>
+            <v:f eqn="sum @0 0 1"/>
+            <v:f eqn="prod @6 1 2"/>
+            <v:f eqn="prod @7 21600 pixelWidth"/>
+            <v:f eqn="sum @8 21600 0"/>
+            <v:f eqn="prod @7 21600 pixelHeight"/>
+            <v:f eqn="sum @10 21600 0"/>
+          </v:formulas>
+          <v:path o:extrusionok="f" gradientshapeok="t" o:connecttype="rect"/>
+          <o:lock v:ext="edit" aspectratio="t"/>
+        </v:shapetype>
+        <v:shape id="WordPictureWatermark350543032" o:spid="_x0000_s2050" type="#_x0000_t75" style="position:absolute;margin-left:0;margin-top:0;width:1764pt;height:1004.6pt;z-index:-251657216;mso-position-horizontal:center;mso-position-horizontal-relative:margin;mso-position-vertical:center;mso-position-vertical-relative:margin" o:allowincell="f">
+          <v:imagedata r:id="rId1" o:title="background"/>
+        </v:shape>
+      </w:pict>
+    </w:r>
+  </w:p>
+</w:hdr>
+</file>
+
+<file path=word/header2.xml><?xml version="1.0" encoding="utf-8"?>
+<w:hdr xmlns:wpc="http://schemas.microsoft.com/office/word/2010/wordprocessingCanvas" xmlns:cx="http://schemas.microsoft.com/office/drawing/2014/chartex" xmlns:cx1="http://schemas.microsoft.com/office/drawing/2015/9/8/chartex" xmlns:cx2="http://schemas.microsoft.com/office/drawing/2015/10/21/chartex" xmlns:cx3="http://schemas.microsoft.com/office/drawing/2016/5/9/chartex" xmlns:cx4="http://schemas.microsoft.com/office/drawing/2016/5/10/chartex" xmlns:cx5="http://schemas.microsoft.com/office/drawing/2016/5/11/chartex" xmlns:cx6="http://schemas.microsoft.com/office/drawing/2016/5/12/chartex" xmlns:cx7="http://schemas.microsoft.com/office/drawing/2016/5/13/chartex" xmlns:cx8="http://schemas.microsoft.com/office/drawing/2016/5/14/chartex" xmlns:mc="http://schemas.openxmlformats.org/markup-compatibility/2006" xmlns:aink="http://schemas.microsoft.com/office/drawing/2016/ink" xmlns:am3d="http://schemas.microsoft.com/office/drawing/2017/model3d" xmlns:o="urn:schemas-microsoft-com:office:office" xmlns:r="http://schemas.openxmlformats.org/officeDocument/2006/relationships" xmlns:m="http://schemas.openxmlformats.org/officeDocument/2006/math" xmlns:v="urn:schemas-microsoft-com:vml" xmlns:wp14="http://schemas.microsoft.com/office/word/2010/wordprocessingDrawing" xmlns:wp="http://schemas.openxmlformats.org/drawingml/2006/wordprocessingDrawing" xmlns:w10="urn:schemas-microsoft-com:office:word" xmlns:w="http://schemas.openxmlformats.org/wordprocessingml/2006/main" xmlns:w14="http://schemas.microsoft.com/office/word/2010/wordml" xmlns:w15="http://schemas.microsoft.com/office/word/2012/wordml" xmlns:w16cex="http://schemas.microsoft.com/office/word/2018/wordml/cex" xmlns:w16cid="http://schemas.microsoft.com/office/word/2016/wordml/cid" xmlns:w16="http://schemas.microsoft.com/office/word/2018/wordml" xmlns:w16se="http://schemas.microsoft.com/office/word/2015/wordml/symex" xmlns:wpg="http://schemas.microsoft.com/office/word/2010/wordprocessingGroup" xmlns:wpi="http://schemas.microsoft.com/office/word/2010/wordprocessingInk" xmlns:wne="http://schemas.microsoft.com/office/word/2006/wordml" xmlns:wps="http://schemas.microsoft.com/office/word/2010/wordprocessingShape" mc:Ignorable="w14 w15 w16se w16cid w16 w16cex wp14">
+  <w:p>
+    <w:pPr>
+      <w:pStyle w:val="Header"/>
+    </w:pPr>
+    <w:r>
+      <w:rPr>
+        <w:noProof/>
+      </w:rPr>
+      <w:pict w14:anchorId="31BAF326">
+        <v:shapetype id="_x0000_t75" coordsize="21600,21600" o:spt="75" o:preferrelative="t" path="m@4@5l@4@11@9@11@9@5xe" filled="f" stroked="f">
+          <v:stroke joinstyle="miter"/>
+          <v:formulas>
+            <v:f eqn="if lineDrawn pixelLineWidth 0"/>
+            <v:f eqn="sum @0 1 0"/>
+            <v:f eqn="sum 0 0 @1"/>
+            <v:f eqn="prod @2 1 2"/>
+            <v:f eqn="prod @3 21600 pixelWidth"/>
+            <v:f eqn="prod @3 21600 pixelHeight"/>
+            <v:f eqn="sum @0 0 1"/>
+            <v:f eqn="prod @6 1 2"/>
+            <v:f eqn="prod @7 21600 pixelWidth"/>
+            <v:f eqn="sum @8 21600 0"/>
+            <v:f eqn="prod @7 21600 pixelHeight"/>
+            <v:f eqn="sum @10 21600 0"/>
+          </v:formulas>
+          <v:path o:extrusionok="f" gradientshapeok="t" o:connecttype="rect"/>
+          <o:lock v:ext="edit" aspectratio="t"/>
+        </v:shapetype>
+        <v:shape id="WordPictureWatermark350543033" o:spid="_x0000_s2051" type="#_x0000_t75" style="position:absolute;margin-left:0;margin-top:0;width:1764pt;height:1004.6pt;z-index:-251656192;mso-position-horizontal:center;mso-position-horizontal-relative:margin;mso-position-vertical:center;mso-position-vertical-relative:margin" o:allowincell="f">
+          <v:imagedata r:id="rId1" o:title="background"/>
+        </v:shape>
+      </w:pict>
+    </w:r>
+  </w:p>
+</w:hdr>
+</file>
+
+<file path=word/header3.xml><?xml version="1.0" encoding="utf-8"?>
+<w:hdr xmlns:wpc="http://schemas.microsoft.com/office/word/2010/wordprocessingCanvas" xmlns:cx="http://schemas.microsoft.com/office/drawing/2014/chartex" xmlns:cx1="http://schemas.microsoft.com/office/drawing/2015/9/8/chartex" xmlns:cx2="http://schemas.microsoft.com/office/drawing/2015/10/21/chartex" xmlns:cx3="http://schemas.microsoft.com/office/drawing/2016/5/9/chartex" xmlns:cx4="http://schemas.microsoft.com/office/drawing/2016/5/10/chartex" xmlns:cx5="http://schemas.microsoft.com/office/drawing/2016/5/11/chartex" xmlns:cx6="http://schemas.microsoft.com/office/drawing/2016/5/12/chartex" xmlns:cx7="http://schemas.microsoft.com/office/drawing/2016/5/13/chartex" xmlns:cx8="http://schemas.microsoft.com/office/drawing/2016/5/14/chartex" xmlns:mc="http://schemas.openxmlformats.org/markup-compatibility/2006" xmlns:aink="http://schemas.microsoft.com/office/drawing/2016/ink" xmlns:am3d="http://schemas.microsoft.com/office/drawing/2017/model3d" xmlns:o="urn:schemas-microsoft-com:office:office" xmlns:r="http://schemas.openxmlformats.org/officeDocument/2006/relationships" xmlns:m="http://schemas.openxmlformats.org/officeDocument/2006/math" xmlns:v="urn:schemas-microsoft-com:vml" xmlns:wp14="http://schemas.microsoft.com/office/word/2010/wordprocessingDrawing" xmlns:wp="http://schemas.openxmlformats.org/drawingml/2006/wordprocessingDrawing" xmlns:w10="urn:schemas-microsoft-com:office:word" xmlns:w="http://schemas.openxmlformats.org/wordprocessingml/2006/main" xmlns:w14="http://schemas.microsoft.com/office/word/2010/wordml" xmlns:w15="http://schemas.microsoft.com/office/word/2012/wordml" xmlns:w16cex="http://schemas.microsoft.com/office/word/2018/wordml/cex" xmlns:w16cid="http://schemas.microsoft.com/office/word/2016/wordml/cid" xmlns:w16="http://schemas.microsoft.com/office/word/2018/wordml" xmlns:w16se="http://schemas.microsoft.com/office/word/2015/wordml/symex" xmlns:wpg="http://schemas.microsoft.com/office/word/2010/wordprocessingGroup" xmlns:wpi="http://schemas.microsoft.com/office/word/2010/wordprocessingInk" xmlns:wne="http://schemas.microsoft.com/office/word/2006/wordml" xmlns:wps="http://schemas.microsoft.com/office/word/2010/wordprocessingShape" mc:Ignorable="w14 w15 w16se w16cid w16 w16cex wp14">
+  <w:p>
+    <w:pPr>
+      <w:pStyle w:val="Header"/>
+    </w:pPr>
+    <w:r>
+      <w:rPr>
+        <w:noProof/>
+      </w:rPr>
+      <w:pict w14:anchorId="2F6DE81F">
+        <v:shapetype id="_x0000_t75" coordsize="21600,21600" o:spt="75" o:preferrelative="t" path="m@4@5l@4@11@9@11@9@5xe" filled="f" stroked="f">
+          <v:stroke joinstyle="miter"/>
+          <v:formulas>
+            <v:f eqn="if lineDrawn pixelLineWidth 0"/>
+            <v:f eqn="sum @0 1 0"/>
+            <v:f eqn="sum 0 0 @1"/>
+            <v:f eqn="prod @2 1 2"/>
+            <v:f eqn="prod @3 21600 pixelWidth"/>
+            <v:f eqn="prod @3 21600 pixelHeight"/>
+            <v:f eqn="sum @0 0 1"/>
+            <v:f eqn="prod @6 1 2"/>
+            <v:f eqn="prod @7 21600 pixelWidth"/>
+            <v:f eqn="sum @8 21600 0"/>
+            <v:f eqn="prod @7 21600 pixelHeight"/>
+            <v:f eqn="sum @10 21600 0"/>
+          </v:formulas>
+          <v:path o:extrusionok="f" gradientshapeok="t" o:connecttype="rect"/>
+          <o:lock v:ext="edit" aspectratio="t"/>
+        </v:shapetype>
+        <v:shape id="WordPictureWatermark350543031" o:spid="_x0000_s2049" type="#_x0000_t75" style="position:absolute;margin-left:0;margin-top:0;width:1764pt;height:1004.6pt;z-index:-251658240;mso-position-horizontal:center;mso-position-horizontal-relative:margin;mso-position-vertical:center;mso-position-vertical-relative:margin" o:allowincell="f">
+          <v:imagedata r:id="rId1" o:title="background"/>
+        </v:shape>
+      </w:pict>
+    </w:r>
+  </w:p>
+</w:hdr>
+</file>
+
 <file path=word/styles.xml><?xml version="1.0" encoding="utf-8"?>
-<w:styles xmlns:mc="http://schemas.openxmlformats.org/markup-compatibility/2006" xmlns:r="http://schemas.openxmlformats.org/officeDocument/2006/relationships" xmlns:w="http://schemas.openxmlformats.org/wordprocessingml/2006/main" xmlns:w14="http://schemas.microsoft.com/office/word/2010/wordml" xmlns:w15="http://schemas.microsoft.com/office/word/2012/wordml" xmlns:w16cid="http://schemas.microsoft.com/office/word/2016/wordml/cid" xmlns:w16se="http://schemas.microsoft.com/office/word/2015/wordml/symex" mc:Ignorable="w14 w15 w16se w16cid">
+<w:styles xmlns:mc="http://schemas.openxmlformats.org/markup-compatibility/2006" xmlns:r="http://schemas.openxmlformats.org/officeDocument/2006/relationships" xmlns:w="http://schemas.openxmlformats.org/wordprocessingml/2006/main" xmlns:w14="http://schemas.microsoft.com/office/word/2010/wordml" xmlns:w15="http://schemas.microsoft.com/office/word/2012/wordml" xmlns:w16cex="http://schemas.microsoft.com/office/word/2018/wordml/cex" xmlns:w16cid="http://schemas.microsoft.com/office/word/2016/wordml/cid" xmlns:w16="http://schemas.microsoft.com/office/word/2018/wordml" xmlns:w16se="http://schemas.microsoft.com/office/word/2015/wordml/symex" mc:Ignorable="w14 w15 w16se w16cid w16 w16cex">
   <w:docDefaults>
     <w:rPrDefault>
       <w:rPr>
@@ -39,7 +1532,7 @@
       </w:pPr>
     </w:pPrDefault>
   </w:docDefaults>
-  <w:latentStyles w:defLockedState="0" w:defUIPriority="99" w:defSemiHidden="0" w:defUnhideWhenUsed="0" w:defQFormat="0" w:count="375">
+  <w:latentStyles w:defLockedState="0" w:defUIPriority="99" w:defSemiHidden="0" w:defUnhideWhenUsed="0" w:defQFormat="0" w:count="376">
     <w:lsdException w:name="Normal" w:uiPriority="0" w:qFormat="1"/>
     <w:lsdException w:name="heading 1" w:uiPriority="9" w:qFormat="1"/>
     <w:lsdException w:name="heading 2" w:semiHidden="1" w:uiPriority="9" w:unhideWhenUsed="1" w:qFormat="1"/>
@@ -145,7 +1638,6 @@
     <w:lsdException w:name="HTML Sample" w:semiHidden="1" w:unhideWhenUsed="1"/>
     <w:lsdException w:name="HTML Typewriter" w:semiHidden="1" w:unhideWhenUsed="1"/>
     <w:lsdException w:name="HTML Variable" w:semiHidden="1" w:unhideWhenUsed="1"/>
-    <w:lsdException w:name="Normal Table" w:semiHidden="1" w:unhideWhenUsed="1"/>
     <w:lsdException w:name="annotation subject" w:semiHidden="1" w:unhideWhenUsed="1"/>
     <w:lsdException w:name="No List" w:semiHidden="1" w:unhideWhenUsed="1"/>
     <w:lsdException w:name="Outline List 1" w:semiHidden="1" w:unhideWhenUsed="1"/>
@@ -192,10 +1684,8 @@
     <w:lsdException w:name="Table Subtle 2" w:semiHidden="1" w:unhideWhenUsed="1"/>
     <w:lsdException w:name="Table Web 1" w:semiHidden="1" w:unhideWhenUsed="1"/>
     <w:lsdException w:name="Table Web 2" w:semiHidden="1" w:unhideWhenUsed="1"/>
-    <w:lsdException w:name="Table Web 3" w:semiHidden="1" w:unhideWhenUsed="1"/>
     <w:lsdException w:name="Balloon Text" w:semiHidden="1" w:unhideWhenUsed="1"/>
     <w:lsdException w:name="Table Grid" w:uiPriority="39"/>
-    <w:lsdException w:name="Table Theme" w:semiHidden="1" w:unhideWhenUsed="1"/>
     <w:lsdException w:name="Placeholder Text" w:semiHidden="1"/>
     <w:lsdException w:name="No Spacing" w:uiPriority="1" w:qFormat="1"/>
     <w:lsdException w:name="Light Shading" w:uiPriority="60"/>
@@ -415,10 +1905,83 @@
     <w:lsdException w:name="Smart Hyperlink" w:semiHidden="1" w:unhideWhenUsed="1"/>
     <w:lsdException w:name="Hashtag" w:semiHidden="1" w:unhideWhenUsed="1"/>
     <w:lsdException w:name="Unresolved Mention" w:semiHidden="1" w:unhideWhenUsed="1"/>
+    <w:lsdException w:name="Smart Link" w:semiHidden="1" w:unhideWhenUsed="1"/>
   </w:latentStyles>
   <w:style w:type="paragraph" w:default="1" w:styleId="Normal">
     <w:name w:val="Normal"/>
     <w:qFormat/>
+  </w:style>
+  <w:style w:type="paragraph" w:styleId="Heading1">
+    <w:name w:val="heading 1"/>
+    <w:basedOn w:val="Normal"/>
+    <w:next w:val="Normal"/>
+    <w:link w:val="Heading1Char"/>
+    <w:uiPriority w:val="9"/>
+    <w:qFormat/>
+    <w:rsid w:val="00CD4506"/>
+    <w:pPr>
+      <w:outlineLvl w:val="0"/>
+    </w:pPr>
+    <w:rPr>
+      <w:rFonts w:ascii="DCC - Dreamer" w:hAnsi="DCC - Dreamer"/>
+      <w:color w:val="00CC99"/>
+      <w:sz w:val="38"/>
+      <w:szCs w:val="38"/>
+      <w:lang w:val="en-US"/>
+      <w14:glow w14:rad="101600">
+        <w14:schemeClr w14:val="bg2">
+          <w14:alpha w14:val="40000"/>
+          <w14:lumMod w14:val="50000"/>
+        </w14:schemeClr>
+      </w14:glow>
+      <w14:shadow w14:blurRad="0" w14:dist="50800" w14:dir="5400000" w14:sx="100000" w14:sy="100000" w14:kx="0" w14:ky="0" w14:algn="ctr">
+        <w14:srgbClr w14:val="000000">
+          <w14:alpha w14:val="50000"/>
+        </w14:srgbClr>
+      </w14:shadow>
+      <w14:textFill>
+        <w14:gradFill>
+          <w14:gsLst>
+            <w14:gs w14:pos="0">
+              <w14:srgbClr w14:val="00CC99">
+                <w14:tint w14:val="66000"/>
+                <w14:satMod w14:val="160000"/>
+              </w14:srgbClr>
+            </w14:gs>
+            <w14:gs w14:pos="50000">
+              <w14:srgbClr w14:val="00CC99">
+                <w14:tint w14:val="44500"/>
+                <w14:satMod w14:val="160000"/>
+              </w14:srgbClr>
+            </w14:gs>
+            <w14:gs w14:pos="100000">
+              <w14:srgbClr w14:val="00CC99">
+                <w14:tint w14:val="23500"/>
+                <w14:satMod w14:val="160000"/>
+              </w14:srgbClr>
+            </w14:gs>
+          </w14:gsLst>
+          <w14:lin w14:ang="16200000" w14:scaled="0"/>
+        </w14:gradFill>
+      </w14:textFill>
+    </w:rPr>
+  </w:style>
+  <w:style w:type="paragraph" w:styleId="Heading2">
+    <w:name w:val="heading 2"/>
+    <w:basedOn w:val="Heading1"/>
+    <w:next w:val="Normal"/>
+    <w:link w:val="Heading2Char"/>
+    <w:uiPriority w:val="9"/>
+    <w:unhideWhenUsed/>
+    <w:qFormat/>
+    <w:rsid w:val="00CD4506"/>
+    <w:pPr>
+      <w:outlineLvl w:val="1"/>
+    </w:pPr>
+    <w:rPr>
+      <w:sz w:val="32"/>
+      <w:szCs w:val="32"/>
+    </w:rPr>
   </w:style>
   <w:style w:type="character" w:default="1" w:styleId="DefaultParagraphFont">
     <w:name w:val="Default Paragraph Font"/>
@@ -479,6 +2042,198 @@
       <w:kern w:val="28"/>
       <w:sz w:val="56"/>
       <w:szCs w:val="56"/>
+    </w:rPr>
+  </w:style>
+  <w:style w:type="paragraph" w:styleId="Header">
+    <w:name w:val="header"/>
+    <w:basedOn w:val="Normal"/>
+    <w:link w:val="HeaderChar"/>
+    <w:uiPriority w:val="99"/>
+    <w:unhideWhenUsed/>
+    <w:rsid w:val="004C629D"/>
+    <w:pPr>
+      <w:tabs>
+        <w:tab w:val="center" w:pos="4513"/>
+        <w:tab w:val="right" w:pos="9026"/>
+      </w:tabs>
+      <w:spacing w:after="0" w:line="240" w:lineRule="auto"/>
+    </w:pPr>
+  </w:style>
+  <w:style w:type="character" w:customStyle="1" w:styleId="HeaderChar">
+    <w:name w:val="Header Char"/>
+    <w:basedOn w:val="DefaultParagraphFont"/>
+    <w:link w:val="Header"/>
+    <w:uiPriority w:val="99"/>
+    <w:rsid w:val="004C629D"/>
+  </w:style>
+  <w:style w:type="paragraph" w:styleId="Footer">
+    <w:name w:val="footer"/>
+    <w:basedOn w:val="Normal"/>
+    <w:link w:val="FooterChar"/>
+    <w:uiPriority w:val="99"/>
+    <w:unhideWhenUsed/>
+    <w:rsid w:val="004C629D"/>
+    <w:pPr>
+      <w:tabs>
+        <w:tab w:val="center" w:pos="4513"/>
+        <w:tab w:val="right" w:pos="9026"/>
+      </w:tabs>
+      <w:spacing w:after="0" w:line="240" w:lineRule="auto"/>
+    </w:pPr>
+  </w:style>
+  <w:style w:type="character" w:customStyle="1" w:styleId="FooterChar">
+    <w:name w:val="Footer Char"/>
+    <w:basedOn w:val="DefaultParagraphFont"/>
+    <w:link w:val="Footer"/>
+    <w:uiPriority w:val="99"/>
+    <w:rsid w:val="004C629D"/>
+  </w:style>
+  <w:style w:type="character" w:customStyle="1" w:styleId="Heading1Char">
+    <w:name w:val="Heading 1 Char"/>
+    <w:basedOn w:val="DefaultParagraphFont"/>
+    <w:link w:val="Heading1"/>
+    <w:uiPriority w:val="9"/>
+    <w:rsid w:val="00CD4506"/>
+    <w:rPr>
+      <w:rFonts w:ascii="DCC - Dreamer" w:hAnsi="DCC - Dreamer"/>
+      <w:color w:val="00CC99"/>
+      <w:sz w:val="38"/>
+      <w:szCs w:val="38"/>
+      <w:lang w:val="en-US"/>
+      <w14:glow w14:rad="101600">
+        <w14:schemeClr w14:val="bg2">
+          <w14:alpha w14:val="40000"/>
+          <w14:lumMod w14:val="50000"/>
+        </w14:schemeClr>
+      </w14:glow>
+      <w14:shadow w14:blurRad="0" w14:dist="50800" w14:dir="5400000" w14:sx="100000" w14:sy="100000" w14:kx="0" w14:ky="0" w14:algn="ctr">
+        <w14:srgbClr w14:val="000000">
+          <w14:alpha w14:val="50000"/>
+        </w14:srgbClr>
+      </w14:shadow>
+      <w14:textFill>
+        <w14:gradFill>
+          <w14:gsLst>
+            <w14:gs w14:pos="0">
+              <w14:srgbClr w14:val="00CC99">
+                <w14:tint w14:val="66000"/>
+                <w14:satMod w14:val="160000"/>
+              </w14:srgbClr>
+            </w14:gs>
+            <w14:gs w14:pos="50000">
+              <w14:srgbClr w14:val="00CC99">
+                <w14:tint w14:val="44500"/>
+                <w14:satMod w14:val="160000"/>
+              </w14:srgbClr>
+            </w14:gs>
+            <w14:gs w14:pos="100000">
+              <w14:srgbClr w14:val="00CC99">
+                <w14:tint w14:val="23500"/>
+                <w14:satMod w14:val="160000"/>
+              </w14:srgbClr>
+            </w14:gs>
+          </w14:gsLst>
+          <w14:lin w14:ang="16200000" w14:scaled="0"/>
+        </w14:gradFill>
+      </w14:textFill>
+    </w:rPr>
+  </w:style>
+  <w:style w:type="paragraph" w:styleId="TOCHeading">
+    <w:name w:val="TOC Heading"/>
+    <w:basedOn w:val="Heading1"/>
+    <w:next w:val="Normal"/>
+    <w:uiPriority w:val="39"/>
+    <w:unhideWhenUsed/>
+    <w:qFormat/>
+    <w:rsid w:val="00AD499C"/>
+    <w:pPr>
+      <w:outlineLvl w:val="9"/>
+    </w:pPr>
+  </w:style>
+  <w:style w:type="character" w:customStyle="1" w:styleId="Heading2Char">
+    <w:name w:val="Heading 2 Char"/>
+    <w:basedOn w:val="DefaultParagraphFont"/>
+    <w:link w:val="Heading2"/>
+    <w:uiPriority w:val="9"/>
+    <w:rsid w:val="00CD4506"/>
+    <w:rPr>
+      <w:rFonts w:ascii="DCC - Dreamer" w:hAnsi="DCC - Dreamer"/>
+      <w:color w:val="00CC99"/>
+      <w:sz w:val="32"/>
+      <w:szCs w:val="32"/>
+      <w:lang w:val="en-US"/>
+      <w14:glow w14:rad="101600">
+        <w14:schemeClr w14:val="bg2">
+          <w14:alpha w14:val="40000"/>
+          <w14:lumMod w14:val="50000"/>
+        </w14:schemeClr>
+      </w14:glow>
+      <w14:shadow w14:blurRad="0" w14:dist="50800" w14:dir="5400000" w14:sx="100000" w14:sy="100000" w14:kx="0" w14:ky="0" w14:algn="ctr">
+        <w14:srgbClr w14:val="000000">
+          <w14:alpha w14:val="50000"/>
+        </w14:srgbClr>
+      </w14:shadow>
+      <w14:textFill>
+        <w14:gradFill>
+          <w14:gsLst>
+            <w14:gs w14:pos="0">
+              <w14:srgbClr w14:val="00CC99">
+                <w14:tint w14:val="66000"/>
+                <w14:satMod w14:val="160000"/>
+              </w14:srgbClr>
+            </w14:gs>
+            <w14:gs w14:pos="50000">
+              <w14:srgbClr w14:val="00CC99">
+                <w14:tint w14:val="44500"/>
+                <w14:satMod w14:val="160000"/>
+              </w14:srgbClr>
+            </w14:gs>
+            <w14:gs w14:pos="100000">
+              <w14:srgbClr w14:val="00CC99">
+                <w14:tint w14:val="23500"/>
+                <w14:satMod w14:val="160000"/>
+              </w14:srgbClr>
+            </w14:gs>
+          </w14:gsLst>
+          <w14:lin w14:ang="16200000" w14:scaled="0"/>
+        </w14:gradFill>
+      </w14:textFill>
+    </w:rPr>
+  </w:style>
+  <w:style w:type="paragraph" w:styleId="TOC1">
+    <w:name w:val="toc 1"/>
+    <w:basedOn w:val="Normal"/>
+    <w:next w:val="Normal"/>
+    <w:autoRedefine/>
+    <w:uiPriority w:val="39"/>
+    <w:unhideWhenUsed/>
+    <w:rsid w:val="00A704EA"/>
+    <w:pPr>
+      <w:spacing w:after="100"/>
+    </w:pPr>
+  </w:style>
+  <w:style w:type="paragraph" w:styleId="TOC2">
+    <w:name w:val="toc 2"/>
+    <w:basedOn w:val="Normal"/>
+    <w:next w:val="Normal"/>
+    <w:autoRedefine/>
+    <w:uiPriority w:val="39"/>
+    <w:unhideWhenUsed/>
+    <w:rsid w:val="00A704EA"/>
+    <w:pPr>
+      <w:spacing w:after="100"/>
+      <w:ind w:left="220"/>
+    </w:pPr>
+  </w:style>
+  <w:style w:type="character" w:styleId="Hyperlink">
+    <w:name w:val="Hyperlink"/>
+    <w:basedOn w:val="DefaultParagraphFont"/>
+    <w:uiPriority w:val="99"/>
+    <w:unhideWhenUsed/>
+    <w:rsid w:val="00A704EA"/>
+    <w:rPr>
+      <w:color w:val="0563C1" w:themeColor="hyperlink"/>
+      <w:u w:val="single"/>
     </w:rPr>
   </w:style>
 </w:styles>
@@ -777,4 +2532,16 @@
     </a:ext>
   </a:extLst>
 </a:theme>
+</file>
+
+<file path=customXml/item1.xml><?xml version="1.0" encoding="utf-8"?>
+<b:Sources xmlns:b="http://schemas.openxmlformats.org/officeDocument/2006/bibliography" xmlns="http://schemas.openxmlformats.org/officeDocument/2006/bibliography" SelectedStyle="\APASixthEditionOfficeOnline.xsl" StyleName="APA" Version="6"/>
+</file>
+
+<file path=customXml/itemProps1.xml><?xml version="1.0" encoding="utf-8"?>
+<ds:datastoreItem xmlns:ds="http://schemas.openxmlformats.org/officeDocument/2006/customXml" ds:itemID="{CF3267A2-F7CD-4050-804D-33BAEF786C1D}">
+  <ds:schemaRefs>
+    <ds:schemaRef ds:uri="http://schemas.openxmlformats.org/officeDocument/2006/bibliography"/>
+  </ds:schemaRefs>
+</ds:datastoreItem>
 </file>
</xml_diff>